<commit_message>
Bug fixes with export plan cadre
Les compétences développées et atteintes étaient dédoublées.
</commit_message>
<xml_diff>
--- a/src/static/docs/plan_cadre_template.docx
+++ b/src/static/docs/plan_cadre_template.docx
@@ -1,6 +1,6 @@
 
 <file path=word/document.xml><?xml version="1.0" encoding="utf-8"?>
-<w:document xmlns:wpc="http://schemas.microsoft.com/office/word/2010/wordprocessingCanvas" xmlns:cx="http://schemas.microsoft.com/office/drawing/2014/chartex" xmlns:cx1="http://schemas.microsoft.com/office/drawing/2015/9/8/chartex" xmlns:cx2="http://schemas.microsoft.com/office/drawing/2015/10/21/chartex" xmlns:cx3="http://schemas.microsoft.com/office/drawing/2016/5/9/chartex" xmlns:cx4="http://schemas.microsoft.com/office/drawing/2016/5/10/chartex" xmlns:cx5="http://schemas.microsoft.com/office/drawing/2016/5/11/chartex" xmlns:cx6="http://schemas.microsoft.com/office/drawing/2016/5/12/chartex" xmlns:cx7="http://schemas.microsoft.com/office/drawing/2016/5/13/chartex" xmlns:cx8="http://schemas.microsoft.com/office/drawing/2016/5/14/chartex" xmlns:mc="http://schemas.openxmlformats.org/markup-compatibility/2006" xmlns:aink="http://schemas.microsoft.com/office/drawing/2016/ink" xmlns:am3d="http://schemas.microsoft.com/office/drawing/2017/model3d" xmlns:o="urn:schemas-microsoft-com:office:office" xmlns:oel="http://schemas.microsoft.com/office/2019/extlst" xmlns:r="http://schemas.openxmlformats.org/officeDocument/2006/relationships" xmlns:m="http://schemas.openxmlformats.org/officeDocument/2006/math" xmlns:v="urn:schemas-microsoft-com:vml" xmlns:wp14="http://schemas.microsoft.com/office/word/2010/wordprocessingDrawing" xmlns:wp="http://schemas.openxmlformats.org/drawingml/2006/wordprocessingDrawing" xmlns:w10="urn:schemas-microsoft-com:office:word" xmlns:w="http://schemas.openxmlformats.org/wordprocessingml/2006/main" xmlns:w14="http://schemas.microsoft.com/office/word/2010/wordml" xmlns:w15="http://schemas.microsoft.com/office/word/2012/wordml" xmlns:w16cex="http://schemas.microsoft.com/office/word/2018/wordml/cex" xmlns:w16cid="http://schemas.microsoft.com/office/word/2016/wordml/cid" xmlns:w16="http://schemas.microsoft.com/office/word/2018/wordml" xmlns:w16du="http://schemas.microsoft.com/office/word/2023/wordml/word16du" xmlns:w16sdtdh="http://schemas.microsoft.com/office/word/2020/wordml/sdtdatahash" xmlns:w16sdtfl="http://schemas.microsoft.com/office/word/2024/wordml/sdtformatlock" xmlns:w16se="http://schemas.microsoft.com/office/word/2015/wordml/symex" xmlns:wpg="http://schemas.microsoft.com/office/word/2010/wordprocessingGroup" xmlns:wpi="http://schemas.microsoft.com/office/word/2010/wordprocessingInk" xmlns:wne="http://schemas.microsoft.com/office/word/2006/wordml" xmlns:wps="http://schemas.microsoft.com/office/word/2010/wordprocessingShape" mc:Ignorable="w14 w15 w16se w16cid w16 w16cex w16sdtdh w16sdtfl w16du wp14">
+<w:document xmlns:wpc="http://schemas.microsoft.com/office/word/2010/wordprocessingCanvas" xmlns:cx="http://schemas.microsoft.com/office/drawing/2014/chartex" xmlns:cx1="http://schemas.microsoft.com/office/drawing/2015/9/8/chartex" xmlns:cx2="http://schemas.microsoft.com/office/drawing/2015/10/21/chartex" xmlns:cx3="http://schemas.microsoft.com/office/drawing/2016/5/9/chartex" xmlns:cx4="http://schemas.microsoft.com/office/drawing/2016/5/10/chartex" xmlns:cx5="http://schemas.microsoft.com/office/drawing/2016/5/11/chartex" xmlns:cx6="http://schemas.microsoft.com/office/drawing/2016/5/12/chartex" xmlns:cx7="http://schemas.microsoft.com/office/drawing/2016/5/13/chartex" xmlns:cx8="http://schemas.microsoft.com/office/drawing/2016/5/14/chartex" xmlns:mc="http://schemas.openxmlformats.org/markup-compatibility/2006" xmlns:aink="http://schemas.microsoft.com/office/drawing/2016/ink" xmlns:am3d="http://schemas.microsoft.com/office/drawing/2017/model3d" xmlns:o="urn:schemas-microsoft-com:office:office" xmlns:oel="http://schemas.microsoft.com/office/2019/extlst" xmlns:r="http://schemas.openxmlformats.org/officeDocument/2006/relationships" xmlns:m="http://schemas.openxmlformats.org/officeDocument/2006/math" xmlns:v="urn:schemas-microsoft-com:vml" xmlns:wp14="http://schemas.microsoft.com/office/word/2010/wordprocessingDrawing" xmlns:wp="http://schemas.openxmlformats.org/drawingml/2006/wordprocessingDrawing" xmlns:w10="urn:schemas-microsoft-com:office:word" xmlns:w="http://schemas.openxmlformats.org/wordprocessingml/2006/main" xmlns:w14="http://schemas.microsoft.com/office/word/2010/wordml" xmlns:w15="http://schemas.microsoft.com/office/word/2012/wordml" xmlns:w16cex="http://schemas.microsoft.com/office/word/2018/wordml/cex" xmlns:w16cid="http://schemas.microsoft.com/office/word/2016/wordml/cid" xmlns:w16="http://schemas.microsoft.com/office/word/2018/wordml" xmlns:w16du="http://schemas.microsoft.com/office/word/2023/wordml/word16du" xmlns:w16sdtdh="http://schemas.microsoft.com/office/word/2020/wordml/sdtdatahash" xmlns:w16sdtfl="http://schemas.microsoft.com/office/word/2024/wordml/sdtformatlock" xmlns:w16se="http://schemas.microsoft.com/office/word/2015/wordml/symex" xmlns:wpg="http://schemas.microsoft.com/office/word/2010/wordprocessingGroup" xmlns:wpi="http://schemas.microsoft.com/office/word/2010/wordprocessingInk" xmlns:wne="http://schemas.microsoft.com/office/word/2006/wordml" xmlns:wps="http://schemas.microsoft.com/office/word/2010/wordprocessingShape" xmlns:a="http://schemas.openxmlformats.org/drawingml/2006/main" xmlns:pic="http://schemas.openxmlformats.org/drawingml/2006/picture" xmlns:a14="http://schemas.microsoft.com/office/drawing/2010/main" mc:Ignorable="w14 w15 w16se w16cid w16 w16cex w16sdtdh w16sdtfl w16du wp14">
   <w:body>
     <w:p>
       <w:pPr>
@@ -181,12 +181,12 @@
       <w:tblPr>
         <w:tblW w:w="14544" w:type="dxa"/>
         <w:tblBorders>
-          <w:top w:val="single" w:sz="4" w:space="0" w:color="auto"/>
-          <w:left w:val="single" w:sz="4" w:space="0" w:color="auto"/>
-          <w:bottom w:val="single" w:sz="4" w:space="0" w:color="auto"/>
-          <w:right w:val="single" w:sz="4" w:space="0" w:color="auto"/>
-          <w:insideH w:val="single" w:sz="4" w:space="0" w:color="auto"/>
-          <w:insideV w:val="single" w:sz="4" w:space="0" w:color="auto"/>
+          <w:top w:val="single" w:color="auto" w:sz="4" w:space="0"/>
+          <w:left w:val="single" w:color="auto" w:sz="4" w:space="0"/>
+          <w:bottom w:val="single" w:color="auto" w:sz="4" w:space="0"/>
+          <w:right w:val="single" w:color="auto" w:sz="4" w:space="0"/>
+          <w:insideH w:val="single" w:color="auto" w:sz="4" w:space="0"/>
+          <w:insideV w:val="single" w:color="auto" w:sz="4" w:space="0"/>
         </w:tblBorders>
         <w:tblLayout w:type="fixed"/>
         <w:tblCellMar>
@@ -205,10 +205,10 @@
             <w:tcW w:w="14544" w:type="dxa"/>
             <w:gridSpan w:val="2"/>
             <w:tcBorders>
-              <w:top w:val="single" w:sz="8" w:space="0" w:color="auto"/>
-              <w:left w:val="single" w:sz="8" w:space="0" w:color="auto"/>
-              <w:bottom w:val="single" w:sz="8" w:space="0" w:color="auto"/>
-              <w:right w:val="single" w:sz="8" w:space="0" w:color="auto"/>
+              <w:top w:val="single" w:color="auto" w:sz="8" w:space="0"/>
+              <w:left w:val="single" w:color="auto" w:sz="8" w:space="0"/>
+              <w:bottom w:val="single" w:color="auto" w:sz="8" w:space="0"/>
+              <w:right w:val="single" w:color="auto" w:sz="8" w:space="0"/>
             </w:tcBorders>
             <w:shd w:val="clear" w:color="auto" w:fill="A6A6A6" w:themeFill="background1" w:themeFillShade="A6"/>
           </w:tcPr>
@@ -217,27 +217,27 @@
               <w:pStyle w:val="Titre3"/>
               <w:spacing w:before="60" w:after="60"/>
               <w:rPr>
-                <w:rFonts w:asciiTheme="minorHAnsi" w:eastAsiaTheme="minorEastAsia" w:hAnsiTheme="minorHAnsi" w:cstheme="minorHAnsi"/>
+                <w:rFonts w:asciiTheme="minorHAnsi" w:hAnsiTheme="minorHAnsi" w:eastAsiaTheme="minorEastAsia" w:cstheme="minorHAnsi"/>
                 <w:sz w:val="20"/>
               </w:rPr>
             </w:pPr>
             <w:r>
               <w:rPr>
-                <w:rFonts w:asciiTheme="minorHAnsi" w:eastAsiaTheme="minorEastAsia" w:hAnsiTheme="minorHAnsi" w:cstheme="minorHAnsi"/>
+                <w:rFonts w:asciiTheme="minorHAnsi" w:hAnsiTheme="minorHAnsi" w:eastAsiaTheme="minorEastAsia" w:cstheme="minorHAnsi"/>
                 <w:sz w:val="20"/>
               </w:rPr>
               <w:t>Partie 1</w:t>
             </w:r>
             <w:r>
               <w:rPr>
-                <w:rFonts w:asciiTheme="minorHAnsi" w:eastAsiaTheme="minorEastAsia" w:hAnsiTheme="minorHAnsi" w:cstheme="minorHAnsi"/>
+                <w:rFonts w:asciiTheme="minorHAnsi" w:hAnsiTheme="minorHAnsi" w:eastAsiaTheme="minorEastAsia" w:cstheme="minorHAnsi"/>
                 <w:sz w:val="20"/>
               </w:rPr>
               <w:t> :</w:t>
             </w:r>
             <w:r>
               <w:rPr>
-                <w:rFonts w:asciiTheme="minorHAnsi" w:eastAsiaTheme="minorEastAsia" w:hAnsiTheme="minorHAnsi" w:cstheme="minorHAnsi"/>
+                <w:rFonts w:asciiTheme="minorHAnsi" w:hAnsiTheme="minorHAnsi" w:eastAsiaTheme="minorEastAsia" w:cstheme="minorHAnsi"/>
                 <w:sz w:val="20"/>
               </w:rPr>
               <w:t xml:space="preserve"> Identification du cours</w:t>
@@ -251,62 +251,62 @@
             <w:tcW w:w="14544" w:type="dxa"/>
             <w:gridSpan w:val="2"/>
             <w:tcBorders>
-              <w:top w:val="single" w:sz="8" w:space="0" w:color="auto"/>
-              <w:left w:val="single" w:sz="8" w:space="0" w:color="auto"/>
-              <w:bottom w:val="single" w:sz="8" w:space="0" w:color="auto"/>
-              <w:right w:val="single" w:sz="8" w:space="0" w:color="auto"/>
+              <w:top w:val="single" w:color="auto" w:sz="8" w:space="0"/>
+              <w:left w:val="single" w:color="auto" w:sz="8" w:space="0"/>
+              <w:bottom w:val="single" w:color="auto" w:sz="8" w:space="0"/>
+              <w:right w:val="single" w:color="auto" w:sz="8" w:space="0"/>
             </w:tcBorders>
           </w:tcPr>
           <w:p>
             <w:pPr>
               <w:rPr>
-                <w:rFonts w:asciiTheme="minorHAnsi" w:eastAsiaTheme="minorEastAsia" w:hAnsiTheme="minorHAnsi" w:cstheme="minorHAnsi"/>
-              </w:rPr>
-            </w:pPr>
-            <w:r>
-              <w:rPr>
-                <w:rFonts w:asciiTheme="minorHAnsi" w:eastAsiaTheme="minorEastAsia" w:hAnsiTheme="minorHAnsi" w:cstheme="minorHAnsi"/>
+                <w:rFonts w:asciiTheme="minorHAnsi" w:hAnsiTheme="minorHAnsi" w:eastAsiaTheme="minorEastAsia" w:cstheme="minorHAnsi"/>
+              </w:rPr>
+            </w:pPr>
+            <w:r>
+              <w:rPr>
+                <w:rFonts w:asciiTheme="minorHAnsi" w:hAnsiTheme="minorHAnsi" w:eastAsiaTheme="minorEastAsia" w:cstheme="minorHAnsi"/>
                 <w:b/>
               </w:rPr>
               <w:t>P</w:t>
             </w:r>
             <w:r>
               <w:rPr>
-                <w:rFonts w:asciiTheme="minorHAnsi" w:eastAsiaTheme="minorEastAsia" w:hAnsiTheme="minorHAnsi" w:cstheme="minorHAnsi"/>
+                <w:rFonts w:asciiTheme="minorHAnsi" w:hAnsiTheme="minorHAnsi" w:eastAsiaTheme="minorEastAsia" w:cstheme="minorHAnsi"/>
                 <w:b/>
               </w:rPr>
               <w:t>rogramme</w:t>
             </w:r>
             <w:r>
               <w:rPr>
-                <w:rFonts w:asciiTheme="minorHAnsi" w:eastAsiaTheme="minorEastAsia" w:hAnsiTheme="minorHAnsi" w:cstheme="minorHAnsi"/>
+                <w:rFonts w:asciiTheme="minorHAnsi" w:hAnsiTheme="minorHAnsi" w:eastAsiaTheme="minorEastAsia" w:cstheme="minorHAnsi"/>
               </w:rPr>
               <w:t> </w:t>
             </w:r>
             <w:r>
               <w:rPr>
-                <w:rFonts w:asciiTheme="minorHAnsi" w:eastAsiaTheme="minorEastAsia" w:hAnsiTheme="minorHAnsi" w:cstheme="minorHAnsi"/>
+                <w:rFonts w:asciiTheme="minorHAnsi" w:hAnsiTheme="minorHAnsi" w:eastAsiaTheme="minorEastAsia" w:cstheme="minorHAnsi"/>
                 <w:b/>
               </w:rPr>
               <w:t>:</w:t>
             </w:r>
             <w:r>
               <w:rPr>
-                <w:rFonts w:asciiTheme="minorHAnsi" w:eastAsiaTheme="minorEastAsia" w:hAnsiTheme="minorHAnsi" w:cstheme="minorHAnsi"/>
+                <w:rFonts w:asciiTheme="minorHAnsi" w:hAnsiTheme="minorHAnsi" w:eastAsiaTheme="minorEastAsia" w:cstheme="minorHAnsi"/>
                 <w:b/>
               </w:rPr>
               <w:t> </w:t>
             </w:r>
             <w:r>
               <w:rPr>
-                <w:rFonts w:asciiTheme="minorHAnsi" w:eastAsiaTheme="minorEastAsia" w:hAnsiTheme="minorHAnsi" w:cstheme="minorHAnsi"/>
+                <w:rFonts w:asciiTheme="minorHAnsi" w:hAnsiTheme="minorHAnsi" w:eastAsiaTheme="minorEastAsia" w:cstheme="minorHAnsi"/>
                 <w:color w:val="000000" w:themeColor="text1"/>
               </w:rPr>
               <w:t xml:space="preserve"> </w:t>
             </w:r>
             <w:r>
               <w:rPr>
-                <w:rFonts w:asciiTheme="minorHAnsi" w:eastAsiaTheme="minorEastAsia" w:hAnsiTheme="minorHAnsi" w:cstheme="minorHAnsi"/>
+                <w:rFonts w:asciiTheme="minorHAnsi" w:hAnsiTheme="minorHAnsi" w:eastAsiaTheme="minorEastAsia" w:cstheme="minorHAnsi"/>
                 <w:color w:val="000000" w:themeColor="text1"/>
               </w:rPr>
               <w:t>{{ programme.nom }}</w:t>
@@ -319,41 +319,41 @@
           <w:tcPr>
             <w:tcW w:w="7279" w:type="dxa"/>
             <w:tcBorders>
-              <w:top w:val="single" w:sz="8" w:space="0" w:color="auto"/>
-              <w:left w:val="single" w:sz="8" w:space="0" w:color="auto"/>
-              <w:bottom w:val="single" w:sz="8" w:space="0" w:color="auto"/>
+              <w:top w:val="single" w:color="auto" w:sz="8" w:space="0"/>
+              <w:left w:val="single" w:color="auto" w:sz="8" w:space="0"/>
+              <w:bottom w:val="single" w:color="auto" w:sz="8" w:space="0"/>
             </w:tcBorders>
           </w:tcPr>
           <w:p>
             <w:pPr>
               <w:rPr>
-                <w:rFonts w:asciiTheme="minorHAnsi" w:eastAsiaTheme="minorEastAsia" w:hAnsiTheme="minorHAnsi" w:cstheme="minorHAnsi"/>
-              </w:rPr>
-            </w:pPr>
-            <w:r>
-              <w:rPr>
-                <w:rFonts w:asciiTheme="minorHAnsi" w:eastAsiaTheme="minorEastAsia" w:hAnsiTheme="minorHAnsi" w:cstheme="minorHAnsi"/>
+                <w:rFonts w:asciiTheme="minorHAnsi" w:hAnsiTheme="minorHAnsi" w:eastAsiaTheme="minorEastAsia" w:cstheme="minorHAnsi"/>
+              </w:rPr>
+            </w:pPr>
+            <w:r>
+              <w:rPr>
+                <w:rFonts w:asciiTheme="minorHAnsi" w:hAnsiTheme="minorHAnsi" w:eastAsiaTheme="minorEastAsia" w:cstheme="minorHAnsi"/>
                 <w:b/>
               </w:rPr>
               <w:t>Numéro d</w:t>
             </w:r>
             <w:r>
               <w:rPr>
-                <w:rFonts w:asciiTheme="minorHAnsi" w:eastAsiaTheme="minorEastAsia" w:hAnsiTheme="minorHAnsi" w:cstheme="minorHAnsi"/>
+                <w:rFonts w:asciiTheme="minorHAnsi" w:hAnsiTheme="minorHAnsi" w:eastAsiaTheme="minorEastAsia" w:cstheme="minorHAnsi"/>
                 <w:b/>
               </w:rPr>
               <w:t>u</w:t>
             </w:r>
             <w:r>
               <w:rPr>
-                <w:rFonts w:asciiTheme="minorHAnsi" w:eastAsiaTheme="minorEastAsia" w:hAnsiTheme="minorHAnsi" w:cstheme="minorHAnsi"/>
+                <w:rFonts w:asciiTheme="minorHAnsi" w:hAnsiTheme="minorHAnsi" w:eastAsiaTheme="minorEastAsia" w:cstheme="minorHAnsi"/>
                 <w:b/>
               </w:rPr>
               <w:t xml:space="preserve"> cours :</w:t>
             </w:r>
             <w:r>
               <w:rPr>
-                <w:rFonts w:asciiTheme="minorHAnsi" w:eastAsiaTheme="minorEastAsia" w:hAnsiTheme="minorHAnsi" w:cstheme="minorHAnsi"/>
+                <w:rFonts w:asciiTheme="minorHAnsi" w:hAnsiTheme="minorHAnsi" w:eastAsiaTheme="minorEastAsia" w:cstheme="minorHAnsi"/>
                 <w:b/>
               </w:rPr>
               <w:t xml:space="preserve"> </w:t>
@@ -370,27 +370,27 @@
           <w:tcPr>
             <w:tcW w:w="7265" w:type="dxa"/>
             <w:tcBorders>
-              <w:top w:val="single" w:sz="8" w:space="0" w:color="auto"/>
-              <w:bottom w:val="single" w:sz="8" w:space="0" w:color="auto"/>
-              <w:right w:val="single" w:sz="8" w:space="0" w:color="auto"/>
+              <w:top w:val="single" w:color="auto" w:sz="8" w:space="0"/>
+              <w:bottom w:val="single" w:color="auto" w:sz="8" w:space="0"/>
+              <w:right w:val="single" w:color="auto" w:sz="8" w:space="0"/>
             </w:tcBorders>
           </w:tcPr>
           <w:p>
             <w:pPr>
               <w:rPr>
-                <w:rFonts w:asciiTheme="minorHAnsi" w:eastAsiaTheme="minorEastAsia" w:hAnsiTheme="minorHAnsi" w:cstheme="minorHAnsi"/>
-              </w:rPr>
-            </w:pPr>
-            <w:r>
-              <w:rPr>
-                <w:rFonts w:asciiTheme="minorHAnsi" w:eastAsiaTheme="minorEastAsia" w:hAnsiTheme="minorHAnsi" w:cstheme="minorHAnsi"/>
+                <w:rFonts w:asciiTheme="minorHAnsi" w:hAnsiTheme="minorHAnsi" w:eastAsiaTheme="minorEastAsia" w:cstheme="minorHAnsi"/>
+              </w:rPr>
+            </w:pPr>
+            <w:r>
+              <w:rPr>
+                <w:rFonts w:asciiTheme="minorHAnsi" w:hAnsiTheme="minorHAnsi" w:eastAsiaTheme="minorEastAsia" w:cstheme="minorHAnsi"/>
                 <w:b/>
               </w:rPr>
               <w:t>Session :</w:t>
             </w:r>
             <w:r>
               <w:rPr>
-                <w:rFonts w:asciiTheme="minorHAnsi" w:eastAsiaTheme="minorEastAsia" w:hAnsiTheme="minorHAnsi" w:cstheme="minorHAnsi"/>
+                <w:rFonts w:asciiTheme="minorHAnsi" w:hAnsiTheme="minorHAnsi" w:eastAsiaTheme="minorEastAsia" w:cstheme="minorHAnsi"/>
                 <w:b/>
               </w:rPr>
               <w:t xml:space="preserve"> </w:t>
@@ -409,20 +409,20 @@
           <w:tcPr>
             <w:tcW w:w="7279" w:type="dxa"/>
             <w:tcBorders>
-              <w:top w:val="single" w:sz="8" w:space="0" w:color="auto"/>
-              <w:left w:val="single" w:sz="8" w:space="0" w:color="auto"/>
-              <w:bottom w:val="single" w:sz="8" w:space="0" w:color="auto"/>
+              <w:top w:val="single" w:color="auto" w:sz="8" w:space="0"/>
+              <w:left w:val="single" w:color="auto" w:sz="8" w:space="0"/>
+              <w:bottom w:val="single" w:color="auto" w:sz="8" w:space="0"/>
             </w:tcBorders>
           </w:tcPr>
           <w:p>
             <w:pPr>
               <w:rPr>
-                <w:rFonts w:asciiTheme="minorHAnsi" w:eastAsiaTheme="minorEastAsia" w:hAnsiTheme="minorHAnsi" w:cstheme="minorHAnsi"/>
-              </w:rPr>
-            </w:pPr>
-            <w:r>
-              <w:rPr>
-                <w:rFonts w:asciiTheme="minorHAnsi" w:eastAsiaTheme="minorEastAsia" w:hAnsiTheme="minorHAnsi" w:cstheme="minorHAnsi"/>
+                <w:rFonts w:asciiTheme="minorHAnsi" w:hAnsiTheme="minorHAnsi" w:eastAsiaTheme="minorEastAsia" w:cstheme="minorHAnsi"/>
+              </w:rPr>
+            </w:pPr>
+            <w:r>
+              <w:rPr>
+                <w:rFonts w:asciiTheme="minorHAnsi" w:hAnsiTheme="minorHAnsi" w:eastAsiaTheme="minorEastAsia" w:cstheme="minorHAnsi"/>
                 <w:b/>
               </w:rPr>
               <w:t xml:space="preserve">Préalable(s) : </w:t>
@@ -524,55 +524,55 @@
             <w:tcW w:w="7265" w:type="dxa"/>
             <w:vMerge w:val="restart"/>
             <w:tcBorders>
-              <w:top w:val="single" w:sz="8" w:space="0" w:color="auto"/>
-              <w:right w:val="single" w:sz="8" w:space="0" w:color="auto"/>
+              <w:top w:val="single" w:color="auto" w:sz="8" w:space="0"/>
+              <w:right w:val="single" w:color="auto" w:sz="8" w:space="0"/>
             </w:tcBorders>
           </w:tcPr>
           <w:p>
             <w:pPr>
               <w:ind w:left="2503" w:hanging="2503"/>
               <w:rPr>
-                <w:rFonts w:asciiTheme="minorHAnsi" w:eastAsiaTheme="minorEastAsia" w:hAnsiTheme="minorHAnsi" w:cstheme="minorHAnsi"/>
-              </w:rPr>
-            </w:pPr>
-            <w:r>
-              <w:rPr>
-                <w:rFonts w:asciiTheme="minorHAnsi" w:eastAsiaTheme="minorEastAsia" w:hAnsiTheme="minorHAnsi" w:cstheme="minorHAnsi"/>
+                <w:rFonts w:asciiTheme="minorHAnsi" w:hAnsiTheme="minorHAnsi" w:eastAsiaTheme="minorEastAsia" w:cstheme="minorHAnsi"/>
+              </w:rPr>
+            </w:pPr>
+            <w:r>
+              <w:rPr>
+                <w:rFonts w:asciiTheme="minorHAnsi" w:hAnsiTheme="minorHAnsi" w:eastAsiaTheme="minorEastAsia" w:cstheme="minorHAnsi"/>
                 <w:b/>
               </w:rPr>
               <w:t>Discipline responsable :</w:t>
             </w:r>
             <w:r>
               <w:rPr>
-                <w:rFonts w:asciiTheme="minorHAnsi" w:eastAsiaTheme="minorEastAsia" w:hAnsiTheme="minorHAnsi" w:cstheme="minorHAnsi"/>
+                <w:rFonts w:asciiTheme="minorHAnsi" w:hAnsiTheme="minorHAnsi" w:eastAsiaTheme="minorEastAsia" w:cstheme="minorHAnsi"/>
                 <w:b/>
               </w:rPr>
               <w:t> </w:t>
             </w:r>
             <w:r>
               <w:rPr>
-                <w:rFonts w:asciiTheme="minorHAnsi" w:eastAsiaTheme="minorEastAsia" w:hAnsiTheme="minorHAnsi" w:cstheme="minorHAnsi"/>
+                <w:rFonts w:asciiTheme="minorHAnsi" w:hAnsiTheme="minorHAnsi" w:eastAsiaTheme="minorEastAsia" w:cstheme="minorHAnsi"/>
                 <w:color w:val="000000" w:themeColor="text1"/>
               </w:rPr>
               <w:t xml:space="preserve"> </w:t>
             </w:r>
             <w:r>
               <w:rPr>
-                <w:rFonts w:asciiTheme="minorHAnsi" w:eastAsiaTheme="minorEastAsia" w:hAnsiTheme="minorHAnsi" w:cstheme="minorHAnsi"/>
+                <w:rFonts w:asciiTheme="minorHAnsi" w:hAnsiTheme="minorHAnsi" w:eastAsiaTheme="minorEastAsia" w:cstheme="minorHAnsi"/>
                 <w:color w:val="000000" w:themeColor="text1"/>
               </w:rPr>
               <w:t>{{ programme.d</w:t>
             </w:r>
             <w:r>
               <w:rPr>
-                <w:rFonts w:asciiTheme="minorHAnsi" w:eastAsiaTheme="minorEastAsia" w:hAnsiTheme="minorHAnsi" w:cstheme="minorHAnsi"/>
+                <w:rFonts w:asciiTheme="minorHAnsi" w:hAnsiTheme="minorHAnsi" w:eastAsiaTheme="minorEastAsia" w:cstheme="minorHAnsi"/>
                 <w:color w:val="000000" w:themeColor="text1"/>
               </w:rPr>
               <w:t>epartement</w:t>
             </w:r>
             <w:r>
               <w:rPr>
-                <w:rFonts w:asciiTheme="minorHAnsi" w:eastAsiaTheme="minorEastAsia" w:hAnsiTheme="minorHAnsi" w:cstheme="minorHAnsi"/>
+                <w:rFonts w:asciiTheme="minorHAnsi" w:hAnsiTheme="minorHAnsi" w:eastAsiaTheme="minorEastAsia" w:cstheme="minorHAnsi"/>
                 <w:color w:val="000000" w:themeColor="text1"/>
               </w:rPr>
               <w:t xml:space="preserve"> }}</w:t>
@@ -585,76 +585,76 @@
           <w:tcPr>
             <w:tcW w:w="7279" w:type="dxa"/>
             <w:tcBorders>
-              <w:top w:val="single" w:sz="8" w:space="0" w:color="auto"/>
-              <w:left w:val="single" w:sz="8" w:space="0" w:color="auto"/>
-              <w:bottom w:val="single" w:sz="8" w:space="0" w:color="auto"/>
+              <w:top w:val="single" w:color="auto" w:sz="8" w:space="0"/>
+              <w:left w:val="single" w:color="auto" w:sz="8" w:space="0"/>
+              <w:bottom w:val="single" w:color="auto" w:sz="8" w:space="0"/>
             </w:tcBorders>
           </w:tcPr>
           <w:p>
             <w:pPr>
               <w:rPr>
-                <w:rFonts w:asciiTheme="minorHAnsi" w:eastAsiaTheme="minorEastAsia" w:hAnsiTheme="minorHAnsi" w:cstheme="minorHAnsi"/>
-              </w:rPr>
-            </w:pPr>
-            <w:r>
-              <w:rPr>
-                <w:rFonts w:asciiTheme="minorHAnsi" w:eastAsiaTheme="minorEastAsia" w:hAnsiTheme="minorHAnsi" w:cstheme="minorHAnsi"/>
+                <w:rFonts w:asciiTheme="minorHAnsi" w:hAnsiTheme="minorHAnsi" w:eastAsiaTheme="minorEastAsia" w:cstheme="minorHAnsi"/>
+              </w:rPr>
+            </w:pPr>
+            <w:r>
+              <w:rPr>
+                <w:rFonts w:asciiTheme="minorHAnsi" w:hAnsiTheme="minorHAnsi" w:eastAsiaTheme="minorEastAsia" w:cstheme="minorHAnsi"/>
                 <w:b/>
               </w:rPr>
               <w:t xml:space="preserve">Corequis : </w:t>
             </w:r>
             <w:r>
               <w:rPr>
-                <w:rFonts w:asciiTheme="minorHAnsi" w:eastAsiaTheme="minorEastAsia" w:hAnsiTheme="minorHAnsi" w:cstheme="minorHAnsi"/>
+                <w:rFonts w:asciiTheme="minorHAnsi" w:hAnsiTheme="minorHAnsi" w:eastAsiaTheme="minorEastAsia" w:cstheme="minorHAnsi"/>
                 <w:bCs/>
               </w:rPr>
               <w:t>{% if</w:t>
             </w:r>
             <w:r>
               <w:rPr>
-                <w:rFonts w:asciiTheme="minorHAnsi" w:eastAsiaTheme="minorEastAsia" w:hAnsiTheme="minorHAnsi" w:cstheme="minorHAnsi"/>
+                <w:rFonts w:asciiTheme="minorHAnsi" w:hAnsiTheme="minorHAnsi" w:eastAsiaTheme="minorEastAsia" w:cstheme="minorHAnsi"/>
                 <w:bCs/>
               </w:rPr>
               <w:t xml:space="preserve"> </w:t>
             </w:r>
             <w:r>
               <w:rPr>
-                <w:rFonts w:asciiTheme="minorHAnsi" w:eastAsiaTheme="minorEastAsia" w:hAnsiTheme="minorHAnsi" w:cstheme="minorHAnsi"/>
+                <w:rFonts w:asciiTheme="minorHAnsi" w:hAnsiTheme="minorHAnsi" w:eastAsiaTheme="minorEastAsia" w:cstheme="minorHAnsi"/>
                 <w:bCs/>
               </w:rPr>
               <w:t>cc</w:t>
             </w:r>
             <w:r>
               <w:rPr>
-                <w:rFonts w:asciiTheme="minorHAnsi" w:eastAsiaTheme="minorEastAsia" w:hAnsiTheme="minorHAnsi" w:cstheme="minorHAnsi"/>
+                <w:rFonts w:asciiTheme="minorHAnsi" w:hAnsiTheme="minorHAnsi" w:eastAsiaTheme="minorEastAsia" w:cstheme="minorHAnsi"/>
                 <w:bCs/>
               </w:rPr>
               <w:t xml:space="preserve"> %} {% for </w:t>
             </w:r>
             <w:r>
               <w:rPr>
-                <w:rFonts w:asciiTheme="minorHAnsi" w:eastAsiaTheme="minorEastAsia" w:hAnsiTheme="minorHAnsi" w:cstheme="minorHAnsi"/>
+                <w:rFonts w:asciiTheme="minorHAnsi" w:hAnsiTheme="minorHAnsi" w:eastAsiaTheme="minorEastAsia" w:cstheme="minorHAnsi"/>
                 <w:bCs/>
               </w:rPr>
               <w:t>corequis</w:t>
             </w:r>
             <w:r>
               <w:rPr>
-                <w:rFonts w:asciiTheme="minorHAnsi" w:eastAsiaTheme="minorEastAsia" w:hAnsiTheme="minorHAnsi" w:cstheme="minorHAnsi"/>
+                <w:rFonts w:asciiTheme="minorHAnsi" w:hAnsiTheme="minorHAnsi" w:eastAsiaTheme="minorEastAsia" w:cstheme="minorHAnsi"/>
                 <w:bCs/>
               </w:rPr>
               <w:t xml:space="preserve"> in c</w:t>
             </w:r>
             <w:r>
               <w:rPr>
-                <w:rFonts w:asciiTheme="minorHAnsi" w:eastAsiaTheme="minorEastAsia" w:hAnsiTheme="minorHAnsi" w:cstheme="minorHAnsi"/>
+                <w:rFonts w:asciiTheme="minorHAnsi" w:hAnsiTheme="minorHAnsi" w:eastAsiaTheme="minorEastAsia" w:cstheme="minorHAnsi"/>
                 <w:bCs/>
               </w:rPr>
               <w:t>c</w:t>
             </w:r>
             <w:r>
               <w:rPr>
-                <w:rFonts w:asciiTheme="minorHAnsi" w:eastAsiaTheme="minorEastAsia" w:hAnsiTheme="minorHAnsi" w:cstheme="minorHAnsi"/>
+                <w:rFonts w:asciiTheme="minorHAnsi" w:hAnsiTheme="minorHAnsi" w:eastAsiaTheme="minorEastAsia" w:cstheme="minorHAnsi"/>
                 <w:bCs/>
               </w:rPr>
               <w:t xml:space="preserve"> %}</w:t>
@@ -668,7 +668,7 @@
                 <w:numId w:val="3"/>
               </w:numPr>
               <w:rPr>
-                <w:rFonts w:asciiTheme="minorHAnsi" w:eastAsiaTheme="minorEastAsia" w:hAnsiTheme="minorHAnsi" w:cstheme="minorHAnsi"/>
+                <w:rFonts w:asciiTheme="minorHAnsi" w:hAnsiTheme="minorHAnsi" w:eastAsiaTheme="minorEastAsia" w:cstheme="minorHAnsi"/>
                 <w:b/>
               </w:rPr>
             </w:pPr>
@@ -680,35 +680,35 @@
             </w:r>
             <w:r>
               <w:rPr>
-                <w:rFonts w:asciiTheme="minorHAnsi" w:eastAsiaTheme="minorEastAsia" w:hAnsiTheme="minorHAnsi" w:cstheme="minorHAnsi"/>
+                <w:rFonts w:asciiTheme="minorHAnsi" w:hAnsiTheme="minorHAnsi" w:eastAsiaTheme="minorEastAsia" w:cstheme="minorHAnsi"/>
                 <w:bCs/>
               </w:rPr>
               <w:t xml:space="preserve">{{ </w:t>
             </w:r>
             <w:r>
               <w:rPr>
-                <w:rFonts w:asciiTheme="minorHAnsi" w:eastAsiaTheme="minorEastAsia" w:hAnsiTheme="minorHAnsi" w:cstheme="minorHAnsi"/>
+                <w:rFonts w:asciiTheme="minorHAnsi" w:hAnsiTheme="minorHAnsi" w:eastAsiaTheme="minorEastAsia" w:cstheme="minorHAnsi"/>
                 <w:bCs/>
               </w:rPr>
               <w:t>c</w:t>
             </w:r>
             <w:r>
               <w:rPr>
-                <w:rFonts w:asciiTheme="minorHAnsi" w:eastAsiaTheme="minorEastAsia" w:hAnsiTheme="minorHAnsi" w:cstheme="minorHAnsi"/>
+                <w:rFonts w:asciiTheme="minorHAnsi" w:hAnsiTheme="minorHAnsi" w:eastAsiaTheme="minorEastAsia" w:cstheme="minorHAnsi"/>
                 <w:bCs/>
               </w:rPr>
               <w:t>orequis</w:t>
             </w:r>
             <w:r>
               <w:rPr>
-                <w:rFonts w:asciiTheme="minorHAnsi" w:eastAsiaTheme="minorEastAsia" w:hAnsiTheme="minorHAnsi" w:cstheme="minorHAnsi"/>
+                <w:rFonts w:asciiTheme="minorHAnsi" w:hAnsiTheme="minorHAnsi" w:eastAsiaTheme="minorEastAsia" w:cstheme="minorHAnsi"/>
                 <w:bCs/>
               </w:rPr>
               <w:t>.</w:t>
             </w:r>
             <w:r>
               <w:rPr>
-                <w:rFonts w:asciiTheme="minorHAnsi" w:eastAsiaTheme="minorEastAsia" w:hAnsiTheme="minorHAnsi" w:cstheme="minorHAnsi"/>
+                <w:rFonts w:asciiTheme="minorHAnsi" w:hAnsiTheme="minorHAnsi" w:eastAsiaTheme="minorEastAsia" w:cstheme="minorHAnsi"/>
                 <w:bCs/>
               </w:rPr>
               <w:t>nom }} {% endfor %} {% else %} Aucun cours corequis. {% endif %}</w:t>
@@ -736,20 +736,20 @@
           <w:tcPr>
             <w:tcW w:w="7279" w:type="dxa"/>
             <w:tcBorders>
-              <w:top w:val="single" w:sz="8" w:space="0" w:color="auto"/>
-              <w:left w:val="single" w:sz="8" w:space="0" w:color="auto"/>
-              <w:bottom w:val="single" w:sz="8" w:space="0" w:color="auto"/>
+              <w:top w:val="single" w:color="auto" w:sz="8" w:space="0"/>
+              <w:left w:val="single" w:color="auto" w:sz="8" w:space="0"/>
+              <w:bottom w:val="single" w:color="auto" w:sz="8" w:space="0"/>
             </w:tcBorders>
           </w:tcPr>
           <w:p>
             <w:pPr>
               <w:rPr>
-                <w:rFonts w:asciiTheme="minorHAnsi" w:eastAsiaTheme="minorEastAsia" w:hAnsiTheme="minorHAnsi" w:cstheme="minorHAnsi"/>
-              </w:rPr>
-            </w:pPr>
-            <w:r>
-              <w:rPr>
-                <w:rFonts w:asciiTheme="minorHAnsi" w:eastAsiaTheme="minorEastAsia" w:hAnsiTheme="minorHAnsi" w:cstheme="minorHAnsi"/>
+                <w:rFonts w:asciiTheme="minorHAnsi" w:hAnsiTheme="minorHAnsi" w:eastAsiaTheme="minorEastAsia" w:cstheme="minorHAnsi"/>
+              </w:rPr>
+            </w:pPr>
+            <w:r>
+              <w:rPr>
+                <w:rFonts w:asciiTheme="minorHAnsi" w:hAnsiTheme="minorHAnsi" w:eastAsiaTheme="minorEastAsia" w:cstheme="minorHAnsi"/>
                 <w:b/>
                 <w:bCs/>
               </w:rPr>
@@ -757,31 +757,31 @@
             </w:r>
             <w:r>
               <w:rPr>
-                <w:rFonts w:asciiTheme="minorHAnsi" w:eastAsiaTheme="minorEastAsia" w:hAnsiTheme="minorHAnsi" w:cstheme="minorHAnsi"/>
+                <w:rFonts w:asciiTheme="minorHAnsi" w:hAnsiTheme="minorHAnsi" w:eastAsiaTheme="minorEastAsia" w:cstheme="minorHAnsi"/>
               </w:rPr>
               <w:t>{{ cours.heures_theorie }}</w:t>
             </w:r>
             <w:r>
               <w:rPr>
-                <w:rFonts w:asciiTheme="minorHAnsi" w:eastAsiaTheme="minorEastAsia" w:hAnsiTheme="minorHAnsi" w:cstheme="minorHAnsi"/>
+                <w:rFonts w:asciiTheme="minorHAnsi" w:hAnsiTheme="minorHAnsi" w:eastAsiaTheme="minorEastAsia" w:cstheme="minorHAnsi"/>
               </w:rPr>
               <w:t>-</w:t>
             </w:r>
             <w:r>
               <w:rPr>
-                <w:rFonts w:asciiTheme="minorHAnsi" w:eastAsiaTheme="minorEastAsia" w:hAnsiTheme="minorHAnsi" w:cstheme="minorHAnsi"/>
+                <w:rFonts w:asciiTheme="minorHAnsi" w:hAnsiTheme="minorHAnsi" w:eastAsiaTheme="minorEastAsia" w:cstheme="minorHAnsi"/>
               </w:rPr>
               <w:t>{{ cours.heures_laboratoire }}</w:t>
             </w:r>
             <w:r>
               <w:rPr>
-                <w:rFonts w:asciiTheme="minorHAnsi" w:eastAsiaTheme="minorEastAsia" w:hAnsiTheme="minorHAnsi" w:cstheme="minorHAnsi"/>
+                <w:rFonts w:asciiTheme="minorHAnsi" w:hAnsiTheme="minorHAnsi" w:eastAsiaTheme="minorEastAsia" w:cstheme="minorHAnsi"/>
               </w:rPr>
               <w:t>-</w:t>
             </w:r>
             <w:r>
               <w:rPr>
-                <w:rFonts w:asciiTheme="minorHAnsi" w:eastAsiaTheme="minorEastAsia" w:hAnsiTheme="minorHAnsi" w:cstheme="minorHAnsi"/>
+                <w:rFonts w:asciiTheme="minorHAnsi" w:hAnsiTheme="minorHAnsi" w:eastAsiaTheme="minorEastAsia" w:cstheme="minorHAnsi"/>
               </w:rPr>
               <w:t>{{ cours.heures_travail_maison }}</w:t>
             </w:r>
@@ -811,10 +811,10 @@
             <w:tcW w:w="14544" w:type="dxa"/>
             <w:gridSpan w:val="2"/>
             <w:tcBorders>
-              <w:top w:val="single" w:sz="8" w:space="0" w:color="auto"/>
-              <w:left w:val="single" w:sz="8" w:space="0" w:color="auto"/>
-              <w:bottom w:val="single" w:sz="8" w:space="0" w:color="auto"/>
-              <w:right w:val="single" w:sz="8" w:space="0" w:color="auto"/>
+              <w:top w:val="single" w:color="auto" w:sz="8" w:space="0"/>
+              <w:left w:val="single" w:color="auto" w:sz="8" w:space="0"/>
+              <w:bottom w:val="single" w:color="auto" w:sz="8" w:space="0"/>
+              <w:right w:val="single" w:color="auto" w:sz="8" w:space="0"/>
             </w:tcBorders>
           </w:tcPr>
           <w:p>
@@ -825,49 +825,49 @@
             </w:pPr>
             <w:r>
               <w:rPr>
-                <w:rFonts w:asciiTheme="minorHAnsi" w:eastAsiaTheme="minorEastAsia" w:hAnsiTheme="minorHAnsi" w:cstheme="minorHAnsi"/>
+                <w:rFonts w:asciiTheme="minorHAnsi" w:hAnsiTheme="minorHAnsi" w:eastAsiaTheme="minorEastAsia" w:cstheme="minorHAnsi"/>
                 <w:b/>
               </w:rPr>
               <w:t>Numéro</w:t>
             </w:r>
             <w:r>
               <w:rPr>
-                <w:rFonts w:asciiTheme="minorHAnsi" w:eastAsiaTheme="minorEastAsia" w:hAnsiTheme="minorHAnsi" w:cstheme="minorHAnsi"/>
+                <w:rFonts w:asciiTheme="minorHAnsi" w:hAnsiTheme="minorHAnsi" w:eastAsiaTheme="minorEastAsia" w:cstheme="minorHAnsi"/>
                 <w:b/>
               </w:rPr>
               <w:t>(s)</w:t>
             </w:r>
             <w:r>
               <w:rPr>
-                <w:rFonts w:asciiTheme="minorHAnsi" w:eastAsiaTheme="minorEastAsia" w:hAnsiTheme="minorHAnsi" w:cstheme="minorHAnsi"/>
+                <w:rFonts w:asciiTheme="minorHAnsi" w:hAnsiTheme="minorHAnsi" w:eastAsiaTheme="minorEastAsia" w:cstheme="minorHAnsi"/>
                 <w:b/>
               </w:rPr>
               <w:t xml:space="preserve"> et énoncé</w:t>
             </w:r>
             <w:r>
               <w:rPr>
-                <w:rFonts w:asciiTheme="minorHAnsi" w:eastAsiaTheme="minorEastAsia" w:hAnsiTheme="minorHAnsi" w:cstheme="minorHAnsi"/>
+                <w:rFonts w:asciiTheme="minorHAnsi" w:hAnsiTheme="minorHAnsi" w:eastAsiaTheme="minorEastAsia" w:cstheme="minorHAnsi"/>
                 <w:b/>
               </w:rPr>
               <w:t>(s)</w:t>
             </w:r>
             <w:r>
               <w:rPr>
-                <w:rFonts w:asciiTheme="minorHAnsi" w:eastAsiaTheme="minorEastAsia" w:hAnsiTheme="minorHAnsi" w:cstheme="minorHAnsi"/>
+                <w:rFonts w:asciiTheme="minorHAnsi" w:hAnsiTheme="minorHAnsi" w:eastAsiaTheme="minorEastAsia" w:cstheme="minorHAnsi"/>
                 <w:b/>
               </w:rPr>
               <w:t xml:space="preserve"> de la compétence</w:t>
             </w:r>
             <w:r>
               <w:rPr>
-                <w:rFonts w:asciiTheme="minorHAnsi" w:eastAsiaTheme="minorEastAsia" w:hAnsiTheme="minorHAnsi" w:cstheme="minorHAnsi"/>
+                <w:rFonts w:asciiTheme="minorHAnsi" w:hAnsiTheme="minorHAnsi" w:eastAsiaTheme="minorEastAsia" w:cstheme="minorHAnsi"/>
                 <w:b/>
               </w:rPr>
               <w:t xml:space="preserve"> ou des compétences </w:t>
             </w:r>
             <w:r>
               <w:rPr>
-                <w:rFonts w:asciiTheme="minorHAnsi" w:eastAsiaTheme="minorEastAsia" w:hAnsiTheme="minorHAnsi" w:cstheme="minorHAnsi"/>
+                <w:rFonts w:asciiTheme="minorHAnsi" w:hAnsiTheme="minorHAnsi" w:eastAsiaTheme="minorEastAsia" w:cstheme="minorHAnsi"/>
                 <w:b/>
                 <w:u w:val="single"/>
               </w:rPr>
@@ -875,21 +875,21 @@
             </w:r>
             <w:r>
               <w:rPr>
-                <w:rFonts w:asciiTheme="minorHAnsi" w:eastAsiaTheme="minorEastAsia" w:hAnsiTheme="minorHAnsi" w:cstheme="minorHAnsi"/>
+                <w:rFonts w:asciiTheme="minorHAnsi" w:hAnsiTheme="minorHAnsi" w:eastAsiaTheme="minorEastAsia" w:cstheme="minorHAnsi"/>
                 <w:b/>
               </w:rPr>
               <w:t xml:space="preserve">) dans le cours </w:t>
             </w:r>
             <w:r>
               <w:rPr>
-                <w:rFonts w:asciiTheme="minorHAnsi" w:eastAsiaTheme="minorEastAsia" w:hAnsiTheme="minorHAnsi" w:cstheme="minorHAnsi"/>
+                <w:rFonts w:asciiTheme="minorHAnsi" w:hAnsiTheme="minorHAnsi" w:eastAsiaTheme="minorEastAsia" w:cstheme="minorHAnsi"/>
                 <w:b/>
               </w:rPr>
               <w:t>:</w:t>
             </w:r>
             <w:r>
               <w:rPr>
-                <w:rFonts w:asciiTheme="minorHAnsi" w:eastAsiaTheme="minorEastAsia" w:hAnsiTheme="minorHAnsi" w:cstheme="minorHAnsi"/>
+                <w:rFonts w:asciiTheme="minorHAnsi" w:hAnsiTheme="minorHAnsi" w:eastAsiaTheme="minorEastAsia" w:cstheme="minorHAnsi"/>
                 <w:b/>
               </w:rPr>
               <w:t xml:space="preserve"> </w:t>
@@ -942,10 +942,10 @@
             <w:tcW w:w="14544" w:type="dxa"/>
             <w:gridSpan w:val="2"/>
             <w:tcBorders>
-              <w:top w:val="single" w:sz="8" w:space="0" w:color="auto"/>
-              <w:left w:val="single" w:sz="8" w:space="0" w:color="auto"/>
-              <w:bottom w:val="single" w:sz="8" w:space="0" w:color="auto"/>
-              <w:right w:val="single" w:sz="8" w:space="0" w:color="auto"/>
+              <w:top w:val="single" w:color="auto" w:sz="8" w:space="0"/>
+              <w:left w:val="single" w:color="auto" w:sz="8" w:space="0"/>
+              <w:bottom w:val="single" w:color="auto" w:sz="8" w:space="0"/>
+              <w:right w:val="single" w:color="auto" w:sz="8" w:space="0"/>
             </w:tcBorders>
           </w:tcPr>
           <w:p>
@@ -956,14 +956,14 @@
             </w:pPr>
             <w:r>
               <w:rPr>
-                <w:rFonts w:asciiTheme="minorHAnsi" w:eastAsiaTheme="minorEastAsia" w:hAnsiTheme="minorHAnsi" w:cstheme="minorHAnsi"/>
+                <w:rFonts w:asciiTheme="minorHAnsi" w:hAnsiTheme="minorHAnsi" w:eastAsiaTheme="minorEastAsia" w:cstheme="minorHAnsi"/>
                 <w:b/>
               </w:rPr>
               <w:t>Numéro(s) et énoncé(s) de la compétence ou des compétences </w:t>
             </w:r>
             <w:r>
               <w:rPr>
-                <w:rFonts w:asciiTheme="minorHAnsi" w:eastAsiaTheme="minorEastAsia" w:hAnsiTheme="minorHAnsi" w:cstheme="minorHAnsi"/>
+                <w:rFonts w:asciiTheme="minorHAnsi" w:hAnsiTheme="minorHAnsi" w:eastAsiaTheme="minorEastAsia" w:cstheme="minorHAnsi"/>
                 <w:b/>
                 <w:u w:val="single"/>
               </w:rPr>
@@ -971,7 +971,7 @@
             </w:r>
             <w:r>
               <w:rPr>
-                <w:rFonts w:asciiTheme="minorHAnsi" w:eastAsiaTheme="minorEastAsia" w:hAnsiTheme="minorHAnsi" w:cstheme="minorHAnsi"/>
+                <w:rFonts w:asciiTheme="minorHAnsi" w:hAnsiTheme="minorHAnsi" w:eastAsiaTheme="minorEastAsia" w:cstheme="minorHAnsi"/>
                 <w:b/>
               </w:rPr>
               <w:t xml:space="preserve">) dans le cours : </w:t>
@@ -991,7 +991,7 @@
                 <w:numId w:val="3"/>
               </w:numPr>
               <w:rPr>
-                <w:rFonts w:asciiTheme="minorHAnsi" w:eastAsiaTheme="minorEastAsia" w:hAnsiTheme="minorHAnsi" w:cstheme="minorHAnsi"/>
+                <w:rFonts w:asciiTheme="minorHAnsi" w:hAnsiTheme="minorHAnsi" w:eastAsiaTheme="minorEastAsia" w:cstheme="minorHAnsi"/>
                 <w:b/>
               </w:rPr>
             </w:pPr>
@@ -1015,7 +1015,7 @@
             </w:r>
             <w:r>
               <w:rPr>
-                <w:rFonts w:asciiTheme="minorHAnsi" w:eastAsiaTheme="minorEastAsia" w:hAnsiTheme="minorHAnsi" w:cstheme="minorHAnsi"/>
+                <w:rFonts w:asciiTheme="minorHAnsi" w:hAnsiTheme="minorHAnsi" w:eastAsiaTheme="minorEastAsia" w:cstheme="minorHAnsi"/>
                 <w:b/>
               </w:rPr>
               <w:br/>
@@ -1046,12 +1046,12 @@
       <w:tblPr>
         <w:tblW w:w="14544" w:type="dxa"/>
         <w:tblBorders>
-          <w:top w:val="single" w:sz="4" w:space="0" w:color="auto"/>
-          <w:left w:val="single" w:sz="4" w:space="0" w:color="auto"/>
-          <w:bottom w:val="single" w:sz="4" w:space="0" w:color="auto"/>
-          <w:right w:val="single" w:sz="4" w:space="0" w:color="auto"/>
-          <w:insideH w:val="single" w:sz="4" w:space="0" w:color="auto"/>
-          <w:insideV w:val="single" w:sz="4" w:space="0" w:color="auto"/>
+          <w:top w:val="single" w:color="auto" w:sz="4" w:space="0"/>
+          <w:left w:val="single" w:color="auto" w:sz="4" w:space="0"/>
+          <w:bottom w:val="single" w:color="auto" w:sz="4" w:space="0"/>
+          <w:right w:val="single" w:color="auto" w:sz="4" w:space="0"/>
+          <w:insideH w:val="single" w:color="auto" w:sz="4" w:space="0"/>
+          <w:insideV w:val="single" w:color="auto" w:sz="4" w:space="0"/>
         </w:tblBorders>
         <w:tblLayout w:type="fixed"/>
         <w:tblCellMar>
@@ -1071,10 +1071,10 @@
           <w:tcPr>
             <w:tcW w:w="14544" w:type="dxa"/>
             <w:tcBorders>
-              <w:top w:val="single" w:sz="8" w:space="0" w:color="auto"/>
-              <w:left w:val="single" w:sz="8" w:space="0" w:color="auto"/>
-              <w:bottom w:val="single" w:sz="8" w:space="0" w:color="auto"/>
-              <w:right w:val="single" w:sz="8" w:space="0" w:color="auto"/>
+              <w:top w:val="single" w:color="auto" w:sz="8" w:space="0"/>
+              <w:left w:val="single" w:color="auto" w:sz="8" w:space="0"/>
+              <w:bottom w:val="single" w:color="auto" w:sz="8" w:space="0"/>
+              <w:right w:val="single" w:color="auto" w:sz="8" w:space="0"/>
             </w:tcBorders>
             <w:shd w:val="clear" w:color="auto" w:fill="A6A6A6" w:themeFill="background1" w:themeFillShade="A6"/>
           </w:tcPr>
@@ -1092,7 +1092,6 @@
                 <w:rFonts w:asciiTheme="minorHAnsi" w:hAnsiTheme="minorHAnsi" w:cstheme="minorHAnsi"/>
                 <w:sz w:val="20"/>
               </w:rPr>
-              <w:lastRenderedPageBreak/>
               <w:t>Partie 2</w:t>
             </w:r>
             <w:r>
@@ -1120,25 +1119,25 @@
           <w:tcPr>
             <w:tcW w:w="14544" w:type="dxa"/>
             <w:tcBorders>
-              <w:top w:val="single" w:sz="8" w:space="0" w:color="auto"/>
-              <w:left w:val="single" w:sz="8" w:space="0" w:color="auto"/>
-              <w:bottom w:val="single" w:sz="8" w:space="0" w:color="auto"/>
-              <w:right w:val="single" w:sz="8" w:space="0" w:color="auto"/>
+              <w:top w:val="single" w:color="auto" w:sz="8" w:space="0"/>
+              <w:left w:val="single" w:color="auto" w:sz="8" w:space="0"/>
+              <w:bottom w:val="single" w:color="auto" w:sz="8" w:space="0"/>
+              <w:right w:val="single" w:color="auto" w:sz="8" w:space="0"/>
             </w:tcBorders>
           </w:tcPr>
           <w:p>
             <w:pPr>
               <w:rPr>
-                <w:rFonts w:asciiTheme="minorHAnsi" w:eastAsiaTheme="minorEastAsia" w:hAnsiTheme="minorHAnsi" w:cstheme="minorHAnsi"/>
-                <w:b/>
-                <w:bCs/>
-                <w:sz w:val="22"/>
-                <w:szCs w:val="22"/>
-              </w:rPr>
-            </w:pPr>
-            <w:r>
-              <w:rPr>
-                <w:rFonts w:asciiTheme="minorHAnsi" w:eastAsiaTheme="minorEastAsia" w:hAnsiTheme="minorHAnsi" w:cstheme="minorHAnsi"/>
+                <w:rFonts w:asciiTheme="minorHAnsi" w:hAnsiTheme="minorHAnsi" w:eastAsiaTheme="minorEastAsia" w:cstheme="minorHAnsi"/>
+                <w:b/>
+                <w:bCs/>
+                <w:sz w:val="22"/>
+                <w:szCs w:val="22"/>
+              </w:rPr>
+            </w:pPr>
+            <w:r>
+              <w:rPr>
+                <w:rFonts w:asciiTheme="minorHAnsi" w:hAnsiTheme="minorHAnsi" w:eastAsiaTheme="minorEastAsia" w:cstheme="minorHAnsi"/>
                 <w:b/>
                 <w:bCs/>
                 <w:sz w:val="22"/>
@@ -1148,7 +1147,7 @@
             </w:r>
             <w:r>
               <w:rPr>
-                <w:rFonts w:asciiTheme="minorHAnsi" w:eastAsiaTheme="minorEastAsia" w:hAnsiTheme="minorHAnsi" w:cstheme="minorHAnsi"/>
+                <w:rFonts w:asciiTheme="minorHAnsi" w:hAnsiTheme="minorHAnsi" w:eastAsiaTheme="minorEastAsia" w:cstheme="minorHAnsi"/>
                 <w:b/>
                 <w:bCs/>
                 <w:sz w:val="22"/>
@@ -1181,14 +1180,14 @@
               <w:jc w:val="both"/>
               <w:textAlignment w:val="baseline"/>
               <w:rPr>
-                <w:rFonts w:asciiTheme="minorHAnsi" w:eastAsiaTheme="minorEastAsia" w:hAnsiTheme="minorHAnsi" w:cstheme="minorHAnsi"/>
-                <w:sz w:val="22"/>
-                <w:szCs w:val="22"/>
-              </w:rPr>
-            </w:pPr>
-            <w:r>
-              <w:rPr>
-                <w:rFonts w:asciiTheme="minorHAnsi" w:eastAsiaTheme="minorEastAsia" w:hAnsiTheme="minorHAnsi" w:cstheme="minorHAnsi"/>
+                <w:rFonts w:asciiTheme="minorHAnsi" w:hAnsiTheme="minorHAnsi" w:eastAsiaTheme="minorEastAsia" w:cstheme="minorHAnsi"/>
+                <w:sz w:val="22"/>
+                <w:szCs w:val="22"/>
+              </w:rPr>
+            </w:pPr>
+            <w:r>
+              <w:rPr>
+                <w:rFonts w:asciiTheme="minorHAnsi" w:hAnsiTheme="minorHAnsi" w:eastAsiaTheme="minorEastAsia" w:cstheme="minorHAnsi"/>
                 <w:color w:val="000000"/>
                 <w:sz w:val="22"/>
                 <w:szCs w:val="22"/>
@@ -1204,7 +1203,7 @@
               <w:jc w:val="both"/>
               <w:textAlignment w:val="baseline"/>
               <w:rPr>
-                <w:rFonts w:asciiTheme="minorHAnsi" w:eastAsiaTheme="minorEastAsia" w:hAnsiTheme="minorHAnsi" w:cstheme="minorHAnsi"/>
+                <w:rFonts w:asciiTheme="minorHAnsi" w:hAnsiTheme="minorHAnsi" w:eastAsiaTheme="minorEastAsia" w:cstheme="minorHAnsi"/>
                 <w:sz w:val="22"/>
                 <w:szCs w:val="22"/>
               </w:rPr>
@@ -1212,7 +1211,7 @@
             <w:r>
               <w:rPr>
                 <w:rStyle w:val="normaltextrun"/>
-                <w:rFonts w:asciiTheme="minorHAnsi" w:eastAsiaTheme="minorEastAsia" w:hAnsiTheme="minorHAnsi" w:cstheme="minorHAnsi"/>
+                <w:rFonts w:asciiTheme="minorHAnsi" w:hAnsiTheme="minorHAnsi" w:eastAsiaTheme="minorEastAsia" w:cstheme="minorHAnsi"/>
                 <w:sz w:val="22"/>
                 <w:szCs w:val="22"/>
                 <w:u w:val="single"/>
@@ -1222,7 +1221,7 @@
             <w:r>
               <w:rPr>
                 <w:rStyle w:val="eop"/>
-                <w:rFonts w:asciiTheme="minorHAnsi" w:eastAsiaTheme="minorEastAsia" w:hAnsiTheme="minorHAnsi" w:cstheme="minorHAnsi"/>
+                <w:rFonts w:asciiTheme="minorHAnsi" w:hAnsiTheme="minorHAnsi" w:eastAsiaTheme="minorEastAsia" w:cstheme="minorHAnsi"/>
                 <w:sz w:val="22"/>
                 <w:szCs w:val="22"/>
               </w:rPr>
@@ -1236,7 +1235,7 @@
               <w:jc w:val="both"/>
               <w:textAlignment w:val="baseline"/>
               <w:rPr>
-                <w:rFonts w:asciiTheme="minorHAnsi" w:eastAsiaTheme="minorEastAsia" w:hAnsiTheme="minorHAnsi" w:cstheme="minorHAnsi"/>
+                <w:rFonts w:asciiTheme="minorHAnsi" w:hAnsiTheme="minorHAnsi" w:eastAsiaTheme="minorEastAsia" w:cstheme="minorHAnsi"/>
                 <w:sz w:val="22"/>
                 <w:szCs w:val="22"/>
               </w:rPr>
@@ -1244,7 +1243,7 @@
             <w:r>
               <w:rPr>
                 <w:rStyle w:val="normaltextrun"/>
-                <w:rFonts w:asciiTheme="minorHAnsi" w:eastAsiaTheme="minorEastAsia" w:hAnsiTheme="minorHAnsi" w:cstheme="minorHAnsi"/>
+                <w:rFonts w:asciiTheme="minorHAnsi" w:hAnsiTheme="minorHAnsi" w:eastAsiaTheme="minorEastAsia" w:cstheme="minorHAnsi"/>
                 <w:sz w:val="22"/>
                 <w:szCs w:val="22"/>
               </w:rPr>
@@ -1253,7 +1252,7 @@
             <w:r>
               <w:rPr>
                 <w:rStyle w:val="normaltextrun"/>
-                <w:rFonts w:asciiTheme="minorHAnsi" w:eastAsiaTheme="minorEastAsia" w:hAnsiTheme="minorHAnsi" w:cstheme="minorHAnsi"/>
+                <w:rFonts w:asciiTheme="minorHAnsi" w:hAnsiTheme="minorHAnsi" w:eastAsiaTheme="minorEastAsia" w:cstheme="minorHAnsi"/>
                 <w:sz w:val="22"/>
                 <w:szCs w:val="22"/>
               </w:rPr>
@@ -1262,7 +1261,7 @@
             <w:r>
               <w:rPr>
                 <w:rStyle w:val="normaltextrun"/>
-                <w:rFonts w:asciiTheme="minorHAnsi" w:eastAsiaTheme="minorEastAsia" w:hAnsiTheme="minorHAnsi" w:cstheme="minorHAnsi"/>
+                <w:rFonts w:asciiTheme="minorHAnsi" w:hAnsiTheme="minorHAnsi" w:eastAsiaTheme="minorEastAsia" w:cstheme="minorHAnsi"/>
                 <w:sz w:val="22"/>
                 <w:szCs w:val="22"/>
               </w:rPr>
@@ -1271,7 +1270,7 @@
             <w:r>
               <w:rPr>
                 <w:rStyle w:val="normaltextrun"/>
-                <w:rFonts w:asciiTheme="minorHAnsi" w:eastAsiaTheme="minorEastAsia" w:hAnsiTheme="minorHAnsi" w:cstheme="minorHAnsi"/>
+                <w:rFonts w:asciiTheme="minorHAnsi" w:hAnsiTheme="minorHAnsi" w:eastAsiaTheme="minorEastAsia" w:cstheme="minorHAnsi"/>
                 <w:sz w:val="22"/>
                 <w:szCs w:val="22"/>
               </w:rPr>
@@ -1280,7 +1279,7 @@
             <w:r>
               <w:rPr>
                 <w:rStyle w:val="normaltextrun"/>
-                <w:rFonts w:asciiTheme="minorHAnsi" w:eastAsiaTheme="minorEastAsia" w:hAnsiTheme="minorHAnsi" w:cstheme="minorHAnsi"/>
+                <w:rFonts w:asciiTheme="minorHAnsi" w:hAnsiTheme="minorHAnsi" w:eastAsiaTheme="minorEastAsia" w:cstheme="minorHAnsi"/>
                 <w:sz w:val="22"/>
                 <w:szCs w:val="22"/>
               </w:rPr>
@@ -1289,7 +1288,7 @@
             <w:r>
               <w:rPr>
                 <w:rStyle w:val="normaltextrun"/>
-                <w:rFonts w:asciiTheme="minorHAnsi" w:eastAsiaTheme="minorEastAsia" w:hAnsiTheme="minorHAnsi" w:cstheme="minorHAnsi"/>
+                <w:rFonts w:asciiTheme="minorHAnsi" w:hAnsiTheme="minorHAnsi" w:eastAsiaTheme="minorEastAsia" w:cstheme="minorHAnsi"/>
                 <w:sz w:val="22"/>
                 <w:szCs w:val="22"/>
               </w:rPr>
@@ -1298,7 +1297,7 @@
             <w:r>
               <w:rPr>
                 <w:rStyle w:val="normaltextrun"/>
-                <w:rFonts w:asciiTheme="minorHAnsi" w:eastAsiaTheme="minorEastAsia" w:hAnsiTheme="minorHAnsi" w:cstheme="minorHAnsi"/>
+                <w:rFonts w:asciiTheme="minorHAnsi" w:hAnsiTheme="minorHAnsi" w:eastAsiaTheme="minorEastAsia" w:cstheme="minorHAnsi"/>
                 <w:sz w:val="22"/>
                 <w:szCs w:val="22"/>
               </w:rPr>
@@ -1307,7 +1306,7 @@
             <w:r>
               <w:rPr>
                 <w:rStyle w:val="normaltextrun"/>
-                <w:rFonts w:asciiTheme="minorHAnsi" w:eastAsiaTheme="minorEastAsia" w:hAnsiTheme="minorHAnsi" w:cstheme="minorHAnsi"/>
+                <w:rFonts w:asciiTheme="minorHAnsi" w:hAnsiTheme="minorHAnsi" w:eastAsiaTheme="minorEastAsia" w:cstheme="minorHAnsi"/>
                 <w:sz w:val="22"/>
                 <w:szCs w:val="22"/>
               </w:rPr>
@@ -1316,7 +1315,7 @@
             <w:r>
               <w:rPr>
                 <w:rStyle w:val="normaltextrun"/>
-                <w:rFonts w:asciiTheme="minorHAnsi" w:eastAsiaTheme="minorEastAsia" w:hAnsiTheme="minorHAnsi" w:cstheme="minorHAnsi"/>
+                <w:rFonts w:asciiTheme="minorHAnsi" w:hAnsiTheme="minorHAnsi" w:eastAsiaTheme="minorEastAsia" w:cstheme="minorHAnsi"/>
                 <w:sz w:val="22"/>
                 <w:szCs w:val="22"/>
               </w:rPr>
@@ -1325,7 +1324,7 @@
             <w:r>
               <w:rPr>
                 <w:rStyle w:val="normaltextrun"/>
-                <w:rFonts w:asciiTheme="minorHAnsi" w:eastAsiaTheme="minorEastAsia" w:hAnsiTheme="minorHAnsi" w:cstheme="minorHAnsi"/>
+                <w:rFonts w:asciiTheme="minorHAnsi" w:hAnsiTheme="minorHAnsi" w:eastAsiaTheme="minorEastAsia" w:cstheme="minorHAnsi"/>
                 <w:sz w:val="22"/>
                 <w:szCs w:val="22"/>
               </w:rPr>
@@ -1334,7 +1333,7 @@
             <w:r>
               <w:rPr>
                 <w:rStyle w:val="normaltextrun"/>
-                <w:rFonts w:asciiTheme="minorHAnsi" w:eastAsiaTheme="minorEastAsia" w:hAnsiTheme="minorHAnsi" w:cstheme="minorHAnsi"/>
+                <w:rFonts w:asciiTheme="minorHAnsi" w:hAnsiTheme="minorHAnsi" w:eastAsiaTheme="minorEastAsia" w:cstheme="minorHAnsi"/>
                 <w:sz w:val="22"/>
                 <w:szCs w:val="22"/>
               </w:rPr>
@@ -1343,7 +1342,7 @@
             <w:r>
               <w:rPr>
                 <w:rStyle w:val="eop"/>
-                <w:rFonts w:asciiTheme="minorHAnsi" w:eastAsiaTheme="minorEastAsia" w:hAnsiTheme="minorHAnsi" w:cstheme="minorHAnsi"/>
+                <w:rFonts w:asciiTheme="minorHAnsi" w:hAnsiTheme="minorHAnsi" w:eastAsiaTheme="minorEastAsia" w:cstheme="minorHAnsi"/>
                 <w:sz w:val="22"/>
                 <w:szCs w:val="22"/>
               </w:rPr>
@@ -1421,7 +1420,7 @@
               <w:textAlignment w:val="baseline"/>
               <w:rPr>
                 <w:rStyle w:val="normaltextrun"/>
-                <w:rFonts w:asciiTheme="minorHAnsi" w:eastAsiaTheme="minorEastAsia" w:hAnsiTheme="minorHAnsi" w:cstheme="minorHAnsi"/>
+                <w:rFonts w:asciiTheme="minorHAnsi" w:hAnsiTheme="minorHAnsi" w:eastAsiaTheme="minorEastAsia" w:cstheme="minorHAnsi"/>
                 <w:sz w:val="22"/>
                 <w:szCs w:val="22"/>
               </w:rPr>
@@ -1436,7 +1435,7 @@
             </w:r>
             <w:r>
               <w:rPr>
-                <w:rFonts w:asciiTheme="minorHAnsi" w:eastAsiaTheme="minorEastAsia" w:hAnsiTheme="minorHAnsi" w:cstheme="minorHAnsi"/>
+                <w:rFonts w:asciiTheme="minorHAnsi" w:hAnsiTheme="minorHAnsi" w:eastAsiaTheme="minorEastAsia" w:cstheme="minorHAnsi"/>
                 <w:color w:val="000000"/>
                 <w:sz w:val="22"/>
                 <w:szCs w:val="22"/>
@@ -1453,7 +1452,7 @@
               <w:textAlignment w:val="baseline"/>
               <w:rPr>
                 <w:rStyle w:val="normaltextrun"/>
-                <w:rFonts w:asciiTheme="minorHAnsi" w:eastAsiaTheme="minorEastAsia" w:hAnsiTheme="minorHAnsi" w:cstheme="minorHAnsi"/>
+                <w:rFonts w:asciiTheme="minorHAnsi" w:hAnsiTheme="minorHAnsi" w:eastAsiaTheme="minorEastAsia" w:cstheme="minorHAnsi"/>
                 <w:sz w:val="22"/>
                 <w:szCs w:val="22"/>
                 <w:u w:val="single"/>
@@ -1462,7 +1461,7 @@
             <w:r>
               <w:rPr>
                 <w:rStyle w:val="normaltextrun"/>
-                <w:rFonts w:asciiTheme="minorHAnsi" w:eastAsiaTheme="minorEastAsia" w:hAnsiTheme="minorHAnsi" w:cstheme="minorHAnsi"/>
+                <w:rFonts w:asciiTheme="minorHAnsi" w:hAnsiTheme="minorHAnsi" w:eastAsiaTheme="minorEastAsia" w:cstheme="minorHAnsi"/>
                 <w:sz w:val="22"/>
                 <w:szCs w:val="22"/>
                 <w:u w:val="single"/>
@@ -1477,7 +1476,7 @@
               <w:jc w:val="both"/>
               <w:textAlignment w:val="baseline"/>
               <w:rPr>
-                <w:rFonts w:asciiTheme="minorHAnsi" w:eastAsiaTheme="minorEastAsia" w:hAnsiTheme="minorHAnsi" w:cstheme="minorHAnsi"/>
+                <w:rFonts w:asciiTheme="minorHAnsi" w:hAnsiTheme="minorHAnsi" w:eastAsiaTheme="minorEastAsia" w:cstheme="minorHAnsi"/>
                 <w:color w:val="000000"/>
                 <w:sz w:val="22"/>
                 <w:szCs w:val="22"/>
@@ -1487,7 +1486,7 @@
             <w:r>
               <w:rPr>
                 <w:rStyle w:val="normaltextrun"/>
-                <w:rFonts w:asciiTheme="minorHAnsi" w:eastAsiaTheme="minorEastAsia" w:hAnsiTheme="minorHAnsi" w:cstheme="minorHAnsi"/>
+                <w:rFonts w:asciiTheme="minorHAnsi" w:hAnsiTheme="minorHAnsi" w:eastAsiaTheme="minorEastAsia" w:cstheme="minorHAnsi"/>
                 <w:color w:val="000000"/>
                 <w:sz w:val="22"/>
                 <w:szCs w:val="22"/>
@@ -1498,7 +1497,7 @@
             <w:r>
               <w:rPr>
                 <w:rStyle w:val="normaltextrun"/>
-                <w:rFonts w:asciiTheme="minorHAnsi" w:eastAsiaTheme="minorEastAsia" w:hAnsiTheme="minorHAnsi" w:cstheme="minorHAnsi"/>
+                <w:rFonts w:asciiTheme="minorHAnsi" w:hAnsiTheme="minorHAnsi" w:eastAsiaTheme="minorEastAsia" w:cstheme="minorHAnsi"/>
                 <w:color w:val="000000"/>
                 <w:sz w:val="22"/>
                 <w:szCs w:val="22"/>
@@ -1509,7 +1508,7 @@
             <w:r>
               <w:rPr>
                 <w:rStyle w:val="normaltextrun"/>
-                <w:rFonts w:asciiTheme="minorHAnsi" w:eastAsiaTheme="minorEastAsia" w:hAnsiTheme="minorHAnsi" w:cstheme="minorHAnsi"/>
+                <w:rFonts w:asciiTheme="minorHAnsi" w:hAnsiTheme="minorHAnsi" w:eastAsiaTheme="minorEastAsia" w:cstheme="minorHAnsi"/>
                 <w:color w:val="000000"/>
                 <w:sz w:val="22"/>
                 <w:szCs w:val="22"/>
@@ -1520,7 +1519,7 @@
             <w:r>
               <w:rPr>
                 <w:rStyle w:val="normaltextrun"/>
-                <w:rFonts w:asciiTheme="minorHAnsi" w:eastAsiaTheme="minorEastAsia" w:hAnsiTheme="minorHAnsi" w:cstheme="minorHAnsi"/>
+                <w:rFonts w:asciiTheme="minorHAnsi" w:hAnsiTheme="minorHAnsi" w:eastAsiaTheme="minorEastAsia" w:cstheme="minorHAnsi"/>
                 <w:color w:val="000000"/>
                 <w:sz w:val="22"/>
                 <w:szCs w:val="22"/>
@@ -1531,7 +1530,7 @@
             <w:r>
               <w:rPr>
                 <w:rStyle w:val="normaltextrun"/>
-                <w:rFonts w:asciiTheme="minorHAnsi" w:eastAsiaTheme="minorEastAsia" w:hAnsiTheme="minorHAnsi" w:cstheme="minorHAnsi"/>
+                <w:rFonts w:asciiTheme="minorHAnsi" w:hAnsiTheme="minorHAnsi" w:eastAsiaTheme="minorEastAsia" w:cstheme="minorHAnsi"/>
                 <w:color w:val="000000"/>
                 <w:sz w:val="22"/>
                 <w:szCs w:val="22"/>
@@ -1542,7 +1541,7 @@
             <w:r>
               <w:rPr>
                 <w:rStyle w:val="normaltextrun"/>
-                <w:rFonts w:asciiTheme="minorHAnsi" w:eastAsiaTheme="minorEastAsia" w:hAnsiTheme="minorHAnsi" w:cstheme="minorHAnsi"/>
+                <w:rFonts w:asciiTheme="minorHAnsi" w:hAnsiTheme="minorHAnsi" w:eastAsiaTheme="minorEastAsia" w:cstheme="minorHAnsi"/>
                 <w:color w:val="000000"/>
                 <w:sz w:val="22"/>
                 <w:szCs w:val="22"/>
@@ -1553,7 +1552,7 @@
             <w:r>
               <w:rPr>
                 <w:rStyle w:val="normaltextrun"/>
-                <w:rFonts w:asciiTheme="minorHAnsi" w:eastAsiaTheme="minorEastAsia" w:hAnsiTheme="minorHAnsi" w:cstheme="minorHAnsi"/>
+                <w:rFonts w:asciiTheme="minorHAnsi" w:hAnsiTheme="minorHAnsi" w:eastAsiaTheme="minorEastAsia" w:cstheme="minorHAnsi"/>
                 <w:color w:val="000000"/>
                 <w:sz w:val="22"/>
                 <w:szCs w:val="22"/>
@@ -1564,7 +1563,7 @@
             <w:r>
               <w:rPr>
                 <w:rStyle w:val="normaltextrun"/>
-                <w:rFonts w:asciiTheme="minorHAnsi" w:eastAsiaTheme="minorEastAsia" w:hAnsiTheme="minorHAnsi" w:cstheme="minorHAnsi"/>
+                <w:rFonts w:asciiTheme="minorHAnsi" w:hAnsiTheme="minorHAnsi" w:eastAsiaTheme="minorEastAsia" w:cstheme="minorHAnsi"/>
                 <w:color w:val="000000"/>
                 <w:sz w:val="22"/>
                 <w:szCs w:val="22"/>
@@ -1575,7 +1574,7 @@
             <w:r>
               <w:rPr>
                 <w:rStyle w:val="normaltextrun"/>
-                <w:rFonts w:asciiTheme="minorHAnsi" w:eastAsiaTheme="minorEastAsia" w:hAnsiTheme="minorHAnsi" w:cstheme="minorHAnsi"/>
+                <w:rFonts w:asciiTheme="minorHAnsi" w:hAnsiTheme="minorHAnsi" w:eastAsiaTheme="minorEastAsia" w:cstheme="minorHAnsi"/>
                 <w:color w:val="000000"/>
                 <w:sz w:val="22"/>
                 <w:szCs w:val="22"/>
@@ -1586,7 +1585,7 @@
             <w:r>
               <w:rPr>
                 <w:rStyle w:val="normaltextrun"/>
-                <w:rFonts w:asciiTheme="minorHAnsi" w:eastAsiaTheme="minorEastAsia" w:hAnsiTheme="minorHAnsi" w:cstheme="minorHAnsi"/>
+                <w:rFonts w:asciiTheme="minorHAnsi" w:hAnsiTheme="minorHAnsi" w:eastAsiaTheme="minorEastAsia" w:cstheme="minorHAnsi"/>
                 <w:color w:val="000000"/>
                 <w:sz w:val="22"/>
                 <w:szCs w:val="22"/>
@@ -1597,7 +1596,7 @@
             <w:r>
               <w:rPr>
                 <w:rStyle w:val="normaltextrun"/>
-                <w:rFonts w:asciiTheme="minorHAnsi" w:eastAsiaTheme="minorEastAsia" w:hAnsiTheme="minorHAnsi" w:cstheme="minorHAnsi"/>
+                <w:rFonts w:asciiTheme="minorHAnsi" w:hAnsiTheme="minorHAnsi" w:eastAsiaTheme="minorEastAsia" w:cstheme="minorHAnsi"/>
                 <w:color w:val="000000"/>
                 <w:sz w:val="22"/>
                 <w:szCs w:val="22"/>
@@ -1608,7 +1607,7 @@
             <w:r>
               <w:rPr>
                 <w:rStyle w:val="eop"/>
-                <w:rFonts w:asciiTheme="minorHAnsi" w:eastAsiaTheme="minorEastAsia" w:hAnsiTheme="minorHAnsi" w:cstheme="minorHAnsi"/>
+                <w:rFonts w:asciiTheme="minorHAnsi" w:hAnsiTheme="minorHAnsi" w:eastAsiaTheme="minorEastAsia" w:cstheme="minorHAnsi"/>
                 <w:color w:val="000000"/>
                 <w:sz w:val="22"/>
                 <w:szCs w:val="22"/>
@@ -1721,7 +1720,7 @@
               <w:jc w:val="both"/>
               <w:textAlignment w:val="baseline"/>
               <w:rPr>
-                <w:rFonts w:asciiTheme="minorHAnsi" w:eastAsiaTheme="minorEastAsia" w:hAnsiTheme="minorHAnsi" w:cstheme="minorHAnsi"/>
+                <w:rFonts w:asciiTheme="minorHAnsi" w:hAnsiTheme="minorHAnsi" w:eastAsiaTheme="minorEastAsia" w:cstheme="minorHAnsi"/>
                 <w:sz w:val="22"/>
                 <w:szCs w:val="22"/>
               </w:rPr>
@@ -1729,7 +1728,7 @@
             <w:r>
               <w:rPr>
                 <w:rStyle w:val="normaltextrun"/>
-                <w:rFonts w:asciiTheme="minorHAnsi" w:eastAsiaTheme="minorEastAsia" w:hAnsiTheme="minorHAnsi" w:cstheme="minorHAnsi"/>
+                <w:rFonts w:asciiTheme="minorHAnsi" w:hAnsiTheme="minorHAnsi" w:eastAsiaTheme="minorEastAsia" w:cstheme="minorHAnsi"/>
                 <w:sz w:val="22"/>
                 <w:szCs w:val="22"/>
                 <w:u w:val="single"/>
@@ -1739,7 +1738,7 @@
             <w:r>
               <w:rPr>
                 <w:rStyle w:val="eop"/>
-                <w:rFonts w:asciiTheme="minorHAnsi" w:eastAsiaTheme="minorEastAsia" w:hAnsiTheme="minorHAnsi" w:cstheme="minorHAnsi"/>
+                <w:rFonts w:asciiTheme="minorHAnsi" w:hAnsiTheme="minorHAnsi" w:eastAsiaTheme="minorEastAsia" w:cstheme="minorHAnsi"/>
                 <w:sz w:val="22"/>
                 <w:szCs w:val="22"/>
               </w:rPr>
@@ -1809,7 +1808,7 @@
               <w:textAlignment w:val="baseline"/>
               <w:rPr>
                 <w:rStyle w:val="normaltextrun"/>
-                <w:rFonts w:asciiTheme="minorHAnsi" w:eastAsiaTheme="minorEastAsia" w:hAnsiTheme="minorHAnsi" w:cstheme="minorHAnsi"/>
+                <w:rFonts w:asciiTheme="minorHAnsi" w:hAnsiTheme="minorHAnsi" w:eastAsiaTheme="minorEastAsia" w:cstheme="minorHAnsi"/>
                 <w:color w:val="000000" w:themeColor="text1"/>
                 <w:sz w:val="22"/>
                 <w:szCs w:val="22"/>
@@ -1818,7 +1817,7 @@
             </w:pPr>
             <w:r>
               <w:rPr>
-                <w:rFonts w:asciiTheme="minorHAnsi" w:eastAsiaTheme="minorEastAsia" w:hAnsiTheme="minorHAnsi" w:cstheme="minorHAnsi"/>
+                <w:rFonts w:asciiTheme="minorHAnsi" w:hAnsiTheme="minorHAnsi" w:eastAsiaTheme="minorEastAsia" w:cstheme="minorHAnsi"/>
                 <w:color w:val="000000"/>
                 <w:sz w:val="22"/>
                 <w:szCs w:val="22"/>
@@ -1833,7 +1832,7 @@
               <w:spacing w:before="0" w:beforeAutospacing="0" w:after="0" w:afterAutospacing="0"/>
               <w:textAlignment w:val="baseline"/>
               <w:rPr>
-                <w:rFonts w:asciiTheme="minorHAnsi" w:eastAsiaTheme="minorEastAsia" w:hAnsiTheme="minorHAnsi" w:cstheme="minorHAnsi"/>
+                <w:rFonts w:asciiTheme="minorHAnsi" w:hAnsiTheme="minorHAnsi" w:eastAsiaTheme="minorEastAsia" w:cstheme="minorHAnsi"/>
                 <w:sz w:val="22"/>
                 <w:szCs w:val="22"/>
               </w:rPr>
@@ -1841,7 +1840,7 @@
             <w:r>
               <w:rPr>
                 <w:rStyle w:val="normaltextrun"/>
-                <w:rFonts w:asciiTheme="minorHAnsi" w:eastAsiaTheme="minorEastAsia" w:hAnsiTheme="minorHAnsi" w:cstheme="minorHAnsi"/>
+                <w:rFonts w:asciiTheme="minorHAnsi" w:hAnsiTheme="minorHAnsi" w:eastAsiaTheme="minorEastAsia" w:cstheme="minorHAnsi"/>
                 <w:color w:val="000000" w:themeColor="text1"/>
                 <w:sz w:val="22"/>
                 <w:szCs w:val="22"/>
@@ -1852,7 +1851,7 @@
             <w:r>
               <w:rPr>
                 <w:rStyle w:val="eop"/>
-                <w:rFonts w:asciiTheme="minorHAnsi" w:eastAsiaTheme="minorEastAsia" w:hAnsiTheme="minorHAnsi" w:cstheme="minorHAnsi"/>
+                <w:rFonts w:asciiTheme="minorHAnsi" w:hAnsiTheme="minorHAnsi" w:eastAsiaTheme="minorEastAsia" w:cstheme="minorHAnsi"/>
                 <w:color w:val="000000" w:themeColor="text1"/>
                 <w:sz w:val="22"/>
                 <w:szCs w:val="22"/>
@@ -1866,7 +1865,7 @@
               <w:spacing w:before="0" w:beforeAutospacing="0" w:after="0" w:afterAutospacing="0"/>
               <w:textAlignment w:val="baseline"/>
               <w:rPr>
-                <w:rFonts w:asciiTheme="minorHAnsi" w:eastAsiaTheme="minorEastAsia" w:hAnsiTheme="minorHAnsi" w:cstheme="minorHAnsi"/>
+                <w:rFonts w:asciiTheme="minorHAnsi" w:hAnsiTheme="minorHAnsi" w:eastAsiaTheme="minorEastAsia" w:cstheme="minorHAnsi"/>
                 <w:color w:val="000000" w:themeColor="text1"/>
                 <w:sz w:val="22"/>
                 <w:szCs w:val="22"/>
@@ -1875,7 +1874,7 @@
             <w:r>
               <w:rPr>
                 <w:rStyle w:val="normaltextrun"/>
-                <w:rFonts w:asciiTheme="minorHAnsi" w:eastAsiaTheme="minorEastAsia" w:hAnsiTheme="minorHAnsi" w:cstheme="minorHAnsi"/>
+                <w:rFonts w:asciiTheme="minorHAnsi" w:hAnsiTheme="minorHAnsi" w:eastAsiaTheme="minorEastAsia" w:cstheme="minorHAnsi"/>
                 <w:color w:val="000000" w:themeColor="text1"/>
                 <w:sz w:val="22"/>
                 <w:szCs w:val="22"/>
@@ -1946,7 +1945,7 @@
               <w:textAlignment w:val="baseline"/>
               <w:rPr>
                 <w:rStyle w:val="normaltextrun"/>
-                <w:rFonts w:asciiTheme="minorHAnsi" w:eastAsiaTheme="minorEastAsia" w:hAnsiTheme="minorHAnsi" w:cstheme="minorHAnsi"/>
+                <w:rFonts w:asciiTheme="minorHAnsi" w:hAnsiTheme="minorHAnsi" w:eastAsiaTheme="minorEastAsia" w:cstheme="minorHAnsi"/>
                 <w:color w:val="000000" w:themeColor="text1"/>
                 <w:sz w:val="22"/>
                 <w:szCs w:val="22"/>
@@ -1963,7 +1962,7 @@
             </w:r>
             <w:r>
               <w:rPr>
-                <w:rFonts w:asciiTheme="minorHAnsi" w:eastAsiaTheme="minorEastAsia" w:hAnsiTheme="minorHAnsi" w:cstheme="minorHAnsi"/>
+                <w:rFonts w:asciiTheme="minorHAnsi" w:hAnsiTheme="minorHAnsi" w:eastAsiaTheme="minorEastAsia" w:cstheme="minorHAnsi"/>
                 <w:color w:val="000000"/>
                 <w:sz w:val="22"/>
                 <w:szCs w:val="22"/>
@@ -1978,7 +1977,7 @@
               <w:spacing w:before="0" w:beforeAutospacing="0" w:after="0" w:afterAutospacing="0"/>
               <w:textAlignment w:val="baseline"/>
               <w:rPr>
-                <w:rFonts w:asciiTheme="minorHAnsi" w:eastAsiaTheme="minorEastAsia" w:hAnsiTheme="minorHAnsi" w:cstheme="minorHAnsi"/>
+                <w:rFonts w:asciiTheme="minorHAnsi" w:hAnsiTheme="minorHAnsi" w:eastAsiaTheme="minorEastAsia" w:cstheme="minorHAnsi"/>
                 <w:sz w:val="22"/>
                 <w:szCs w:val="22"/>
               </w:rPr>
@@ -1986,7 +1985,7 @@
             <w:r>
               <w:rPr>
                 <w:rStyle w:val="normaltextrun"/>
-                <w:rFonts w:asciiTheme="minorHAnsi" w:eastAsiaTheme="minorEastAsia" w:hAnsiTheme="minorHAnsi" w:cstheme="minorHAnsi"/>
+                <w:rFonts w:asciiTheme="minorHAnsi" w:hAnsiTheme="minorHAnsi" w:eastAsiaTheme="minorEastAsia" w:cstheme="minorHAnsi"/>
                 <w:color w:val="000000" w:themeColor="text1"/>
                 <w:sz w:val="22"/>
                 <w:szCs w:val="22"/>
@@ -1997,7 +1996,7 @@
             <w:r>
               <w:rPr>
                 <w:rStyle w:val="eop"/>
-                <w:rFonts w:asciiTheme="minorHAnsi" w:eastAsiaTheme="minorEastAsia" w:hAnsiTheme="minorHAnsi" w:cstheme="minorHAnsi"/>
+                <w:rFonts w:asciiTheme="minorHAnsi" w:hAnsiTheme="minorHAnsi" w:eastAsiaTheme="minorEastAsia" w:cstheme="minorHAnsi"/>
                 <w:color w:val="000000" w:themeColor="text1"/>
                 <w:sz w:val="22"/>
                 <w:szCs w:val="22"/>
@@ -2011,17 +2010,17 @@
               <w:spacing w:before="0" w:beforeAutospacing="0" w:after="0" w:afterAutospacing="0"/>
               <w:textAlignment w:val="baseline"/>
               <w:rPr>
-                <w:rFonts w:asciiTheme="minorHAnsi" w:eastAsiaTheme="minorEastAsia" w:hAnsiTheme="minorHAnsi" w:cstheme="minorHAnsi"/>
+                <w:rFonts w:asciiTheme="minorHAnsi" w:hAnsiTheme="minorHAnsi" w:eastAsiaTheme="minorEastAsia" w:cstheme="minorHAnsi"/>
                 <w:color w:val="000000" w:themeColor="text1"/>
                 <w:sz w:val="22"/>
                 <w:szCs w:val="22"/>
               </w:rPr>
             </w:pPr>
-            <w:bookmarkStart w:id="0" w:name="_Hlk175217029"/>
+            <w:bookmarkStart w:name="_Hlk175217029" w:id="0"/>
             <w:r>
               <w:rPr>
                 <w:rStyle w:val="normaltextrun"/>
-                <w:rFonts w:asciiTheme="minorHAnsi" w:eastAsiaTheme="minorEastAsia" w:hAnsiTheme="minorHAnsi" w:cstheme="minorHAnsi"/>
+                <w:rFonts w:asciiTheme="minorHAnsi" w:hAnsiTheme="minorHAnsi" w:eastAsiaTheme="minorEastAsia" w:cstheme="minorHAnsi"/>
                 <w:color w:val="000000" w:themeColor="text1"/>
                 <w:sz w:val="22"/>
                 <w:szCs w:val="22"/>
@@ -2103,7 +2102,7 @@
               <w:textAlignment w:val="baseline"/>
               <w:rPr>
                 <w:rStyle w:val="normaltextrun"/>
-                <w:rFonts w:asciiTheme="minorHAnsi" w:eastAsiaTheme="minorEastAsia" w:hAnsiTheme="minorHAnsi" w:cstheme="minorHAnsi"/>
+                <w:rFonts w:asciiTheme="minorHAnsi" w:hAnsiTheme="minorHAnsi" w:eastAsiaTheme="minorEastAsia" w:cstheme="minorHAnsi"/>
                 <w:b/>
                 <w:bCs/>
                 <w:color w:val="000000"/>
@@ -2121,7 +2120,7 @@
             </w:r>
             <w:r>
               <w:rPr>
-                <w:rFonts w:asciiTheme="minorHAnsi" w:eastAsiaTheme="minorEastAsia" w:hAnsiTheme="minorHAnsi" w:cstheme="minorHAnsi"/>
+                <w:rFonts w:asciiTheme="minorHAnsi" w:hAnsiTheme="minorHAnsi" w:eastAsiaTheme="minorEastAsia" w:cstheme="minorHAnsi"/>
                 <w:color w:val="000000"/>
                 <w:sz w:val="22"/>
                 <w:szCs w:val="22"/>
@@ -2137,7 +2136,7 @@
               <w:jc w:val="both"/>
               <w:textAlignment w:val="baseline"/>
               <w:rPr>
-                <w:rFonts w:asciiTheme="minorHAnsi" w:eastAsiaTheme="minorEastAsia" w:hAnsiTheme="minorHAnsi" w:cstheme="minorHAnsi"/>
+                <w:rFonts w:asciiTheme="minorHAnsi" w:hAnsiTheme="minorHAnsi" w:eastAsiaTheme="minorEastAsia" w:cstheme="minorHAnsi"/>
                 <w:sz w:val="22"/>
                 <w:szCs w:val="22"/>
               </w:rPr>
@@ -2145,7 +2144,7 @@
             <w:r>
               <w:rPr>
                 <w:rStyle w:val="normaltextrun"/>
-                <w:rFonts w:asciiTheme="minorHAnsi" w:eastAsiaTheme="minorEastAsia" w:hAnsiTheme="minorHAnsi" w:cstheme="minorHAnsi"/>
+                <w:rFonts w:asciiTheme="minorHAnsi" w:hAnsiTheme="minorHAnsi" w:eastAsiaTheme="minorEastAsia" w:cstheme="minorHAnsi"/>
                 <w:sz w:val="22"/>
                 <w:szCs w:val="22"/>
                 <w:u w:val="single"/>
@@ -2155,7 +2154,7 @@
             <w:r>
               <w:rPr>
                 <w:rStyle w:val="eop"/>
-                <w:rFonts w:asciiTheme="minorHAnsi" w:eastAsiaTheme="minorEastAsia" w:hAnsiTheme="minorHAnsi" w:cstheme="minorHAnsi"/>
+                <w:rFonts w:asciiTheme="minorHAnsi" w:hAnsiTheme="minorHAnsi" w:eastAsiaTheme="minorEastAsia" w:cstheme="minorHAnsi"/>
                 <w:sz w:val="22"/>
                 <w:szCs w:val="22"/>
               </w:rPr>
@@ -2169,14 +2168,14 @@
               <w:jc w:val="both"/>
               <w:textAlignment w:val="baseline"/>
               <w:rPr>
-                <w:rFonts w:asciiTheme="minorHAnsi" w:eastAsiaTheme="minorEastAsia" w:hAnsiTheme="minorHAnsi" w:cstheme="minorHAnsi"/>
-                <w:sz w:val="22"/>
-                <w:szCs w:val="22"/>
-              </w:rPr>
-            </w:pPr>
-            <w:r>
-              <w:rPr>
-                <w:rFonts w:asciiTheme="minorHAnsi" w:eastAsiaTheme="minorEastAsia" w:hAnsiTheme="minorHAnsi" w:cstheme="minorHAnsi"/>
+                <w:rFonts w:asciiTheme="minorHAnsi" w:hAnsiTheme="minorHAnsi" w:eastAsiaTheme="minorEastAsia" w:cstheme="minorHAnsi"/>
+                <w:sz w:val="22"/>
+                <w:szCs w:val="22"/>
+              </w:rPr>
+            </w:pPr>
+            <w:r>
+              <w:rPr>
+                <w:rFonts w:asciiTheme="minorHAnsi" w:hAnsiTheme="minorHAnsi" w:eastAsiaTheme="minorEastAsia" w:cstheme="minorHAnsi"/>
                 <w:sz w:val="22"/>
                 <w:szCs w:val="22"/>
               </w:rPr>
@@ -2283,12 +2282,12 @@
       <w:tblPr>
         <w:tblW w:w="14544" w:type="dxa"/>
         <w:tblBorders>
-          <w:top w:val="single" w:sz="8" w:space="0" w:color="auto"/>
-          <w:left w:val="single" w:sz="8" w:space="0" w:color="auto"/>
-          <w:bottom w:val="single" w:sz="8" w:space="0" w:color="auto"/>
-          <w:right w:val="single" w:sz="8" w:space="0" w:color="auto"/>
-          <w:insideH w:val="single" w:sz="8" w:space="0" w:color="auto"/>
-          <w:insideV w:val="single" w:sz="8" w:space="0" w:color="auto"/>
+          <w:top w:val="single" w:color="auto" w:sz="8" w:space="0"/>
+          <w:left w:val="single" w:color="auto" w:sz="8" w:space="0"/>
+          <w:bottom w:val="single" w:color="auto" w:sz="8" w:space="0"/>
+          <w:right w:val="single" w:color="auto" w:sz="8" w:space="0"/>
+          <w:insideH w:val="single" w:color="auto" w:sz="8" w:space="0"/>
+          <w:insideV w:val="single" w:color="auto" w:sz="8" w:space="0"/>
         </w:tblBorders>
         <w:tblLayout w:type="fixed"/>
         <w:tblCellMar>
@@ -2322,7 +2321,6 @@
                 <w:rFonts w:asciiTheme="minorHAnsi" w:hAnsiTheme="minorHAnsi" w:cstheme="minorHAnsi"/>
                 <w:b/>
               </w:rPr>
-              <w:lastRenderedPageBreak/>
               <w:t>Partie 3</w:t>
             </w:r>
             <w:r>
@@ -2353,15 +2351,15 @@
           <w:p>
             <w:pPr>
               <w:rPr>
-                <w:rFonts w:asciiTheme="minorHAnsi" w:eastAsiaTheme="minorEastAsia" w:hAnsiTheme="minorHAnsi" w:cstheme="minorHAnsi"/>
-                <w:b/>
-                <w:sz w:val="22"/>
-                <w:szCs w:val="22"/>
-              </w:rPr>
-            </w:pPr>
-            <w:r>
-              <w:rPr>
-                <w:rFonts w:asciiTheme="minorHAnsi" w:eastAsiaTheme="minorEastAsia" w:hAnsiTheme="minorHAnsi" w:cstheme="minorHAnsi"/>
+                <w:rFonts w:asciiTheme="minorHAnsi" w:hAnsiTheme="minorHAnsi" w:eastAsiaTheme="minorEastAsia" w:cstheme="minorHAnsi"/>
+                <w:b/>
+                <w:sz w:val="22"/>
+                <w:szCs w:val="22"/>
+              </w:rPr>
+            </w:pPr>
+            <w:r>
+              <w:rPr>
+                <w:rFonts w:asciiTheme="minorHAnsi" w:hAnsiTheme="minorHAnsi" w:eastAsiaTheme="minorEastAsia" w:cstheme="minorHAnsi"/>
                 <w:b/>
                 <w:sz w:val="22"/>
                 <w:szCs w:val="22"/>
@@ -2370,7 +2368,7 @@
             </w:r>
             <w:r>
               <w:rPr>
-                <w:rFonts w:asciiTheme="minorHAnsi" w:eastAsiaTheme="minorEastAsia" w:hAnsiTheme="minorHAnsi" w:cstheme="minorHAnsi"/>
+                <w:rFonts w:asciiTheme="minorHAnsi" w:hAnsiTheme="minorHAnsi" w:eastAsiaTheme="minorEastAsia" w:cstheme="minorHAnsi"/>
                 <w:b/>
                 <w:sz w:val="22"/>
                 <w:szCs w:val="22"/>
@@ -2399,7 +2397,7 @@
             <w:pPr>
               <w:jc w:val="both"/>
               <w:rPr>
-                <w:rFonts w:asciiTheme="minorHAnsi" w:eastAsiaTheme="minorEastAsia" w:hAnsiTheme="minorHAnsi" w:cstheme="minorHAnsi"/>
+                <w:rFonts w:asciiTheme="minorHAnsi" w:hAnsiTheme="minorHAnsi" w:eastAsiaTheme="minorEastAsia" w:cstheme="minorHAnsi"/>
                 <w:sz w:val="22"/>
                 <w:szCs w:val="22"/>
               </w:rPr>
@@ -2410,7 +2408,7 @@
               <w:jc w:val="both"/>
               <w:rPr>
                 <w:rStyle w:val="eop"/>
-                <w:rFonts w:asciiTheme="minorHAnsi" w:eastAsiaTheme="minorEastAsia" w:hAnsiTheme="minorHAnsi" w:cstheme="minorHAnsi"/>
+                <w:rFonts w:asciiTheme="minorHAnsi" w:hAnsiTheme="minorHAnsi" w:eastAsiaTheme="minorEastAsia" w:cstheme="minorHAnsi"/>
                 <w:color w:val="000000"/>
                 <w:sz w:val="22"/>
                 <w:szCs w:val="22"/>
@@ -2420,7 +2418,7 @@
             <w:r>
               <w:rPr>
                 <w:rStyle w:val="normaltextrun"/>
-                <w:rFonts w:asciiTheme="minorHAnsi" w:eastAsiaTheme="minorEastAsia" w:hAnsiTheme="minorHAnsi" w:cstheme="minorHAnsi"/>
+                <w:rFonts w:asciiTheme="minorHAnsi" w:hAnsiTheme="minorHAnsi" w:eastAsiaTheme="minorEastAsia" w:cstheme="minorHAnsi"/>
                 <w:b/>
                 <w:bCs/>
                 <w:color w:val="000000"/>
@@ -2433,7 +2431,7 @@
             <w:r>
               <w:rPr>
                 <w:rStyle w:val="eop"/>
-                <w:rFonts w:asciiTheme="minorHAnsi" w:eastAsiaTheme="minorEastAsia" w:hAnsiTheme="minorHAnsi" w:cstheme="minorHAnsi"/>
+                <w:rFonts w:asciiTheme="minorHAnsi" w:hAnsiTheme="minorHAnsi" w:eastAsiaTheme="minorEastAsia" w:cstheme="minorHAnsi"/>
                 <w:color w:val="000000"/>
                 <w:sz w:val="22"/>
                 <w:szCs w:val="22"/>
@@ -2446,14 +2444,14 @@
             <w:pPr>
               <w:jc w:val="both"/>
               <w:rPr>
-                <w:rFonts w:asciiTheme="minorHAnsi" w:eastAsiaTheme="minorEastAsia" w:hAnsiTheme="minorHAnsi" w:cstheme="minorHAnsi"/>
-                <w:sz w:val="22"/>
-                <w:szCs w:val="22"/>
-              </w:rPr>
-            </w:pPr>
-            <w:r>
-              <w:rPr>
-                <w:rFonts w:asciiTheme="minorHAnsi" w:eastAsiaTheme="minorEastAsia" w:hAnsiTheme="minorHAnsi" w:cstheme="minorHAnsi"/>
+                <w:rFonts w:asciiTheme="minorHAnsi" w:hAnsiTheme="minorHAnsi" w:eastAsiaTheme="minorEastAsia" w:cstheme="minorHAnsi"/>
+                <w:sz w:val="22"/>
+                <w:szCs w:val="22"/>
+              </w:rPr>
+            </w:pPr>
+            <w:r>
+              <w:rPr>
+                <w:rFonts w:asciiTheme="minorHAnsi" w:hAnsiTheme="minorHAnsi" w:eastAsiaTheme="minorEastAsia" w:cstheme="minorHAnsi"/>
                 <w:sz w:val="22"/>
                 <w:szCs w:val="22"/>
               </w:rPr>
@@ -2461,7 +2459,7 @@
             </w:r>
             <w:r>
               <w:rPr>
-                <w:rFonts w:asciiTheme="minorHAnsi" w:eastAsiaTheme="minorEastAsia" w:hAnsiTheme="minorHAnsi" w:cstheme="minorHAnsi"/>
+                <w:rFonts w:asciiTheme="minorHAnsi" w:hAnsiTheme="minorHAnsi" w:eastAsiaTheme="minorEastAsia" w:cstheme="minorHAnsi"/>
                 <w:sz w:val="22"/>
                 <w:szCs w:val="22"/>
               </w:rPr>
@@ -2469,7 +2467,7 @@
             </w:r>
             <w:r>
               <w:rPr>
-                <w:rFonts w:asciiTheme="minorHAnsi" w:eastAsiaTheme="minorEastAsia" w:hAnsiTheme="minorHAnsi" w:cstheme="minorHAnsi"/>
+                <w:rFonts w:asciiTheme="minorHAnsi" w:hAnsiTheme="minorHAnsi" w:eastAsiaTheme="minorEastAsia" w:cstheme="minorHAnsi"/>
                 <w:sz w:val="22"/>
                 <w:szCs w:val="22"/>
               </w:rPr>
@@ -2477,7 +2475,7 @@
             </w:r>
             <w:r>
               <w:rPr>
-                <w:rFonts w:asciiTheme="minorHAnsi" w:eastAsiaTheme="minorEastAsia" w:hAnsiTheme="minorHAnsi" w:cstheme="minorHAnsi"/>
+                <w:rFonts w:asciiTheme="minorHAnsi" w:hAnsiTheme="minorHAnsi" w:eastAsiaTheme="minorEastAsia" w:cstheme="minorHAnsi"/>
                 <w:sz w:val="22"/>
                 <w:szCs w:val="22"/>
               </w:rPr>
@@ -2485,7 +2483,7 @@
             </w:r>
             <w:r>
               <w:rPr>
-                <w:rFonts w:asciiTheme="minorHAnsi" w:eastAsiaTheme="minorEastAsia" w:hAnsiTheme="minorHAnsi" w:cstheme="minorHAnsi"/>
+                <w:rFonts w:asciiTheme="minorHAnsi" w:hAnsiTheme="minorHAnsi" w:eastAsiaTheme="minorEastAsia" w:cstheme="minorHAnsi"/>
                 <w:sz w:val="22"/>
                 <w:szCs w:val="22"/>
               </w:rPr>
@@ -2493,7 +2491,7 @@
             </w:r>
             <w:r>
               <w:rPr>
-                <w:rFonts w:asciiTheme="minorHAnsi" w:eastAsiaTheme="minorEastAsia" w:hAnsiTheme="minorHAnsi" w:cstheme="minorHAnsi"/>
+                <w:rFonts w:asciiTheme="minorHAnsi" w:hAnsiTheme="minorHAnsi" w:eastAsiaTheme="minorEastAsia" w:cstheme="minorHAnsi"/>
                 <w:sz w:val="22"/>
                 <w:szCs w:val="22"/>
               </w:rPr>
@@ -2501,7 +2499,7 @@
             </w:r>
             <w:r>
               <w:rPr>
-                <w:rFonts w:asciiTheme="minorHAnsi" w:eastAsiaTheme="minorEastAsia" w:hAnsiTheme="minorHAnsi" w:cstheme="minorHAnsi"/>
+                <w:rFonts w:asciiTheme="minorHAnsi" w:hAnsiTheme="minorHAnsi" w:eastAsiaTheme="minorEastAsia" w:cstheme="minorHAnsi"/>
                 <w:sz w:val="22"/>
                 <w:szCs w:val="22"/>
               </w:rPr>
@@ -2509,7 +2507,7 @@
             </w:r>
             <w:r>
               <w:rPr>
-                <w:rFonts w:asciiTheme="minorHAnsi" w:eastAsiaTheme="minorEastAsia" w:hAnsiTheme="minorHAnsi" w:cstheme="minorHAnsi"/>
+                <w:rFonts w:asciiTheme="minorHAnsi" w:hAnsiTheme="minorHAnsi" w:eastAsiaTheme="minorEastAsia" w:cstheme="minorHAnsi"/>
                 <w:sz w:val="22"/>
                 <w:szCs w:val="22"/>
               </w:rPr>
@@ -2517,7 +2515,7 @@
             </w:r>
             <w:r>
               <w:rPr>
-                <w:rFonts w:asciiTheme="minorHAnsi" w:eastAsiaTheme="minorEastAsia" w:hAnsiTheme="minorHAnsi" w:cstheme="minorHAnsi"/>
+                <w:rFonts w:asciiTheme="minorHAnsi" w:hAnsiTheme="minorHAnsi" w:eastAsiaTheme="minorEastAsia" w:cstheme="minorHAnsi"/>
                 <w:sz w:val="22"/>
                 <w:szCs w:val="22"/>
               </w:rPr>
@@ -2525,7 +2523,7 @@
             </w:r>
             <w:r>
               <w:rPr>
-                <w:rFonts w:asciiTheme="minorHAnsi" w:eastAsiaTheme="minorEastAsia" w:hAnsiTheme="minorHAnsi" w:cstheme="minorHAnsi"/>
+                <w:rFonts w:asciiTheme="minorHAnsi" w:hAnsiTheme="minorHAnsi" w:eastAsiaTheme="minorEastAsia" w:cstheme="minorHAnsi"/>
                 <w:sz w:val="22"/>
                 <w:szCs w:val="22"/>
               </w:rPr>
@@ -2533,7 +2531,7 @@
             </w:r>
             <w:r>
               <w:rPr>
-                <w:rFonts w:asciiTheme="minorHAnsi" w:eastAsiaTheme="minorEastAsia" w:hAnsiTheme="minorHAnsi" w:cstheme="minorHAnsi"/>
+                <w:rFonts w:asciiTheme="minorHAnsi" w:hAnsiTheme="minorHAnsi" w:eastAsiaTheme="minorEastAsia" w:cstheme="minorHAnsi"/>
                 <w:sz w:val="22"/>
                 <w:szCs w:val="22"/>
               </w:rPr>
@@ -2541,7 +2539,7 @@
             </w:r>
             <w:r>
               <w:rPr>
-                <w:rFonts w:asciiTheme="minorHAnsi" w:eastAsiaTheme="minorEastAsia" w:hAnsiTheme="minorHAnsi" w:cstheme="minorHAnsi"/>
+                <w:rFonts w:asciiTheme="minorHAnsi" w:hAnsiTheme="minorHAnsi" w:eastAsiaTheme="minorEastAsia" w:cstheme="minorHAnsi"/>
                 <w:sz w:val="22"/>
                 <w:szCs w:val="22"/>
               </w:rPr>
@@ -2549,7 +2547,7 @@
             </w:r>
             <w:r>
               <w:rPr>
-                <w:rFonts w:asciiTheme="minorHAnsi" w:eastAsiaTheme="minorEastAsia" w:hAnsiTheme="minorHAnsi" w:cstheme="minorHAnsi"/>
+                <w:rFonts w:asciiTheme="minorHAnsi" w:hAnsiTheme="minorHAnsi" w:eastAsiaTheme="minorEastAsia" w:cstheme="minorHAnsi"/>
                 <w:sz w:val="22"/>
                 <w:szCs w:val="22"/>
               </w:rPr>
@@ -2557,7 +2555,7 @@
             </w:r>
             <w:r>
               <w:rPr>
-                <w:rFonts w:asciiTheme="minorHAnsi" w:eastAsiaTheme="minorEastAsia" w:hAnsiTheme="minorHAnsi" w:cstheme="minorHAnsi"/>
+                <w:rFonts w:asciiTheme="minorHAnsi" w:hAnsiTheme="minorHAnsi" w:eastAsiaTheme="minorEastAsia" w:cstheme="minorHAnsi"/>
                 <w:sz w:val="22"/>
                 <w:szCs w:val="22"/>
               </w:rPr>
@@ -2565,7 +2563,7 @@
             </w:r>
             <w:r>
               <w:rPr>
-                <w:rFonts w:asciiTheme="minorHAnsi" w:eastAsiaTheme="minorEastAsia" w:hAnsiTheme="minorHAnsi" w:cstheme="minorHAnsi"/>
+                <w:rFonts w:asciiTheme="minorHAnsi" w:hAnsiTheme="minorHAnsi" w:eastAsiaTheme="minorEastAsia" w:cstheme="minorHAnsi"/>
                 <w:sz w:val="22"/>
                 <w:szCs w:val="22"/>
               </w:rPr>
@@ -2675,12 +2673,12 @@
         <w:tblW w:w="14390" w:type="dxa"/>
         <w:jc w:val="center"/>
         <w:tblBorders>
-          <w:top w:val="single" w:sz="4" w:space="0" w:color="000000" w:themeColor="text1"/>
-          <w:left w:val="single" w:sz="4" w:space="0" w:color="000000" w:themeColor="text1"/>
-          <w:bottom w:val="single" w:sz="4" w:space="0" w:color="000000" w:themeColor="text1"/>
-          <w:right w:val="single" w:sz="4" w:space="0" w:color="000000" w:themeColor="text1"/>
-          <w:insideH w:val="single" w:sz="4" w:space="0" w:color="000000" w:themeColor="text1"/>
-          <w:insideV w:val="single" w:sz="4" w:space="0" w:color="000000" w:themeColor="text1"/>
+          <w:top w:val="single" w:color="000000" w:themeColor="text1" w:sz="4" w:space="0"/>
+          <w:left w:val="single" w:color="000000" w:themeColor="text1" w:sz="4" w:space="0"/>
+          <w:bottom w:val="single" w:color="000000" w:themeColor="text1" w:sz="4" w:space="0"/>
+          <w:right w:val="single" w:color="000000" w:themeColor="text1" w:sz="4" w:space="0"/>
+          <w:insideH w:val="single" w:color="000000" w:themeColor="text1" w:sz="4" w:space="0"/>
+          <w:insideV w:val="single" w:color="000000" w:themeColor="text1" w:sz="4" w:space="0"/>
         </w:tblBorders>
         <w:tblLook w:val="04A0" w:firstRow="1" w:lastRow="0" w:firstColumn="1" w:lastColumn="0" w:noHBand="0" w:noVBand="1"/>
       </w:tblPr>
@@ -3017,12 +3015,12 @@
       <w:tblPr>
         <w:tblW w:w="14544" w:type="dxa"/>
         <w:tblBorders>
-          <w:top w:val="single" w:sz="8" w:space="0" w:color="auto"/>
-          <w:left w:val="single" w:sz="8" w:space="0" w:color="auto"/>
-          <w:bottom w:val="single" w:sz="8" w:space="0" w:color="auto"/>
-          <w:right w:val="single" w:sz="8" w:space="0" w:color="auto"/>
-          <w:insideH w:val="single" w:sz="8" w:space="0" w:color="auto"/>
-          <w:insideV w:val="single" w:sz="8" w:space="0" w:color="auto"/>
+          <w:top w:val="single" w:color="auto" w:sz="8" w:space="0"/>
+          <w:left w:val="single" w:color="auto" w:sz="8" w:space="0"/>
+          <w:bottom w:val="single" w:color="auto" w:sz="8" w:space="0"/>
+          <w:right w:val="single" w:color="auto" w:sz="8" w:space="0"/>
+          <w:insideH w:val="single" w:color="auto" w:sz="8" w:space="0"/>
+          <w:insideV w:val="single" w:color="auto" w:sz="8" w:space="0"/>
         </w:tblBorders>
         <w:tblLayout w:type="fixed"/>
         <w:tblCellMar>
@@ -3177,7 +3175,7 @@
             </w:pPr>
             <w:r>
               <w:rPr>
-                <w:rFonts w:asciiTheme="minorHAnsi" w:eastAsiaTheme="minorEastAsia" w:hAnsiTheme="minorHAnsi" w:cstheme="minorHAnsi"/>
+                <w:rFonts w:asciiTheme="minorHAnsi" w:hAnsiTheme="minorHAnsi" w:eastAsiaTheme="minorEastAsia" w:cstheme="minorHAnsi"/>
                 <w:color w:val="000000"/>
                 <w:sz w:val="22"/>
                 <w:szCs w:val="22"/>
@@ -3198,7 +3196,7 @@
             </w:r>
             <w:r>
               <w:rPr>
-                <w:rFonts w:asciiTheme="minorHAnsi" w:eastAsiaTheme="minorEastAsia" w:hAnsiTheme="minorHAnsi" w:cstheme="minorHAnsi"/>
+                <w:rFonts w:asciiTheme="minorHAnsi" w:hAnsiTheme="minorHAnsi" w:eastAsiaTheme="minorEastAsia" w:cstheme="minorHAnsi"/>
                 <w:color w:val="000000"/>
                 <w:sz w:val="22"/>
                 <w:szCs w:val="22"/>
@@ -3327,12 +3325,12 @@
       <w:tblPr>
         <w:tblW w:w="14544" w:type="dxa"/>
         <w:tblBorders>
-          <w:top w:val="single" w:sz="8" w:space="0" w:color="auto"/>
-          <w:left w:val="single" w:sz="8" w:space="0" w:color="auto"/>
-          <w:bottom w:val="single" w:sz="8" w:space="0" w:color="auto"/>
-          <w:right w:val="single" w:sz="8" w:space="0" w:color="auto"/>
-          <w:insideH w:val="single" w:sz="8" w:space="0" w:color="auto"/>
-          <w:insideV w:val="single" w:sz="8" w:space="0" w:color="auto"/>
+          <w:top w:val="single" w:color="auto" w:sz="8" w:space="0"/>
+          <w:left w:val="single" w:color="auto" w:sz="8" w:space="0"/>
+          <w:bottom w:val="single" w:color="auto" w:sz="8" w:space="0"/>
+          <w:right w:val="single" w:color="auto" w:sz="8" w:space="0"/>
+          <w:insideH w:val="single" w:color="auto" w:sz="8" w:space="0"/>
+          <w:insideV w:val="single" w:color="auto" w:sz="8" w:space="0"/>
         </w:tblBorders>
         <w:tblLayout w:type="fixed"/>
         <w:tblCellMar>
@@ -3365,7 +3363,6 @@
                 <w:rFonts w:asciiTheme="minorHAnsi" w:hAnsiTheme="minorHAnsi" w:cstheme="minorHAnsi"/>
                 <w:sz w:val="20"/>
               </w:rPr>
-              <w:lastRenderedPageBreak/>
               <w:t>L’organisation du cours pourrait prendre une forme similaire à celle-ci :</w:t>
             </w:r>
           </w:p>
@@ -3417,12 +3414,12 @@
       <w:tblPr>
         <w:tblW w:w="14544" w:type="dxa"/>
         <w:tblBorders>
-          <w:top w:val="single" w:sz="8" w:space="0" w:color="auto"/>
-          <w:left w:val="single" w:sz="8" w:space="0" w:color="auto"/>
-          <w:bottom w:val="single" w:sz="8" w:space="0" w:color="auto"/>
-          <w:right w:val="single" w:sz="8" w:space="0" w:color="auto"/>
-          <w:insideH w:val="single" w:sz="8" w:space="0" w:color="auto"/>
-          <w:insideV w:val="single" w:sz="8" w:space="0" w:color="auto"/>
+          <w:top w:val="single" w:color="auto" w:sz="8" w:space="0"/>
+          <w:left w:val="single" w:color="auto" w:sz="8" w:space="0"/>
+          <w:bottom w:val="single" w:color="auto" w:sz="8" w:space="0"/>
+          <w:right w:val="single" w:color="auto" w:sz="8" w:space="0"/>
+          <w:insideH w:val="single" w:color="auto" w:sz="8" w:space="0"/>
+          <w:insideV w:val="single" w:color="auto" w:sz="8" w:space="0"/>
         </w:tblBorders>
         <w:tblLayout w:type="fixed"/>
         <w:tblCellMar>
@@ -3453,7 +3450,6 @@
               <w:rPr>
                 <w:rFonts w:asciiTheme="minorHAnsi" w:hAnsiTheme="minorHAnsi" w:cstheme="minorHAnsi"/>
               </w:rPr>
-              <w:lastRenderedPageBreak/>
               <w:t>Partie 5</w:t>
             </w:r>
             <w:r>
@@ -3618,13 +3614,13 @@
           <w:p>
             <w:pPr>
               <w:rPr>
-                <w:rFonts w:ascii="Calibri" w:eastAsia="Calibri" w:hAnsi="Calibri" w:cs="Calibri"/>
+                <w:rFonts w:ascii="Calibri" w:hAnsi="Calibri" w:eastAsia="Calibri" w:cs="Calibri"/>
                 <w:color w:val="000000" w:themeColor="text1"/>
               </w:rPr>
             </w:pPr>
             <w:r>
               <w:rPr>
-                <w:rFonts w:ascii="Calibri" w:eastAsia="Calibri" w:hAnsi="Calibri" w:cs="Calibri"/>
+                <w:rFonts w:ascii="Calibri" w:hAnsi="Calibri" w:eastAsia="Calibri" w:cs="Calibri"/>
                 <w:color w:val="000000" w:themeColor="text1"/>
               </w:rPr>
               <w:t>{{ plan_cadre.eval_evaluation_sommatives_apprentissages }}</w:t>
@@ -3646,12 +3642,12 @@
       <w:tblPr>
         <w:tblW w:w="14540" w:type="dxa"/>
         <w:tblBorders>
-          <w:top w:val="single" w:sz="4" w:space="0" w:color="000000" w:themeColor="text1"/>
-          <w:left w:val="single" w:sz="4" w:space="0" w:color="000000" w:themeColor="text1"/>
-          <w:bottom w:val="single" w:sz="4" w:space="0" w:color="000000" w:themeColor="text1"/>
-          <w:right w:val="single" w:sz="4" w:space="0" w:color="000000" w:themeColor="text1"/>
-          <w:insideH w:val="single" w:sz="4" w:space="0" w:color="000000" w:themeColor="text1"/>
-          <w:insideV w:val="single" w:sz="4" w:space="0" w:color="000000" w:themeColor="text1"/>
+          <w:top w:val="single" w:color="000000" w:themeColor="text1" w:sz="4" w:space="0"/>
+          <w:left w:val="single" w:color="000000" w:themeColor="text1" w:sz="4" w:space="0"/>
+          <w:bottom w:val="single" w:color="000000" w:themeColor="text1" w:sz="4" w:space="0"/>
+          <w:right w:val="single" w:color="000000" w:themeColor="text1" w:sz="4" w:space="0"/>
+          <w:insideH w:val="single" w:color="000000" w:themeColor="text1" w:sz="4" w:space="0"/>
+          <w:insideV w:val="single" w:color="000000" w:themeColor="text1" w:sz="4" w:space="0"/>
         </w:tblBorders>
         <w:tblLook w:val="04A0" w:firstRow="1" w:lastRow="0" w:firstColumn="1" w:lastColumn="0" w:noHBand="0" w:noVBand="1"/>
       </w:tblPr>
@@ -4154,12 +4150,12 @@
         <w:tblW w:w="14288" w:type="dxa"/>
         <w:tblInd w:w="70" w:type="dxa"/>
         <w:tblBorders>
-          <w:top w:val="single" w:sz="4" w:space="0" w:color="auto"/>
-          <w:left w:val="single" w:sz="4" w:space="0" w:color="auto"/>
-          <w:bottom w:val="single" w:sz="4" w:space="0" w:color="auto"/>
-          <w:right w:val="single" w:sz="4" w:space="0" w:color="auto"/>
-          <w:insideH w:val="single" w:sz="4" w:space="0" w:color="auto"/>
-          <w:insideV w:val="single" w:sz="4" w:space="0" w:color="auto"/>
+          <w:top w:val="single" w:color="auto" w:sz="4" w:space="0"/>
+          <w:left w:val="single" w:color="auto" w:sz="4" w:space="0"/>
+          <w:bottom w:val="single" w:color="auto" w:sz="4" w:space="0"/>
+          <w:right w:val="single" w:color="auto" w:sz="4" w:space="0"/>
+          <w:insideH w:val="single" w:color="auto" w:sz="4" w:space="0"/>
+          <w:insideV w:val="single" w:color="auto" w:sz="4" w:space="0"/>
         </w:tblBorders>
         <w:tblLayout w:type="fixed"/>
         <w:tblCellMar>
@@ -4183,35 +4179,63 @@
             <w:tcW w:w="14288" w:type="dxa"/>
             <w:gridSpan w:val="4"/>
             <w:shd w:val="clear" w:color="auto" w:fill="A6A6A6" w:themeFill="background1" w:themeFillShade="A6"/>
+            <w:tcMar/>
           </w:tcPr>
           <w:p>
             <w:pPr>
+              <w:pStyle w:val="Normal"/>
               <w:jc w:val="both"/>
               <w:rPr>
-                <w:rFonts w:asciiTheme="minorHAnsi" w:hAnsiTheme="minorHAnsi" w:cstheme="minorHAnsi"/>
-                <w:b/>
-              </w:rPr>
-            </w:pPr>
-            <w:r>
-              <w:rPr>
-                <w:rFonts w:asciiTheme="minorHAnsi" w:hAnsiTheme="minorHAnsi" w:cstheme="minorHAnsi"/>
-                <w:b/>
-              </w:rPr>
-              <w:lastRenderedPageBreak/>
-              <w:t>Partie 6 : Précisions sur le développement de la ou des compétences associées au cours {% set toutes_competences = competences_info_developes + competences_info_atteint %}</w:t>
-            </w:r>
-          </w:p>
-          <w:p>
-            <w:pPr>
-              <w:rPr>
-                <w:rFonts w:asciiTheme="minorHAnsi" w:hAnsiTheme="minorHAnsi" w:cstheme="minorHAnsi"/>
-              </w:rPr>
-            </w:pPr>
-            <w:r>
-              <w:rPr>
-                <w:rFonts w:asciiTheme="minorHAnsi" w:hAnsiTheme="minorHAnsi" w:cstheme="minorHAnsi"/>
-              </w:rPr>
-              <w:t>{% for competence in toutes_competences %}</w:t>
+                <w:rFonts w:ascii="Calibri" w:hAnsi="Calibri" w:cs="Calibri" w:asciiTheme="minorAscii" w:hAnsiTheme="minorAscii" w:cstheme="minorAscii"/>
+              </w:rPr>
+            </w:pPr>
+            <w:r>
+              <w:rPr>
+                <w:rFonts w:ascii="Calibri" w:hAnsi="Calibri" w:cs="Calibri" w:asciiTheme="minorAscii" w:hAnsiTheme="minorAscii" w:cstheme="minorAscii"/>
+                <w:b w:val="1"/>
+                <w:bCs w:val="1"/>
+              </w:rPr>
+              <w:t xml:space="preserve">Partie 6 : Précisions sur le développement de la ou des compétences associées au cours </w:t>
+            </w:r>
+            <w:r>
+              <w:rPr>
+                <w:rFonts w:ascii="Calibri" w:hAnsi="Calibri" w:cs="Calibri" w:asciiTheme="minorAscii" w:hAnsiTheme="minorAscii" w:cstheme="minorAscii"/>
+              </w:rPr>
+              <w:t xml:space="preserve">{% for </w:t>
+            </w:r>
+            <w:r>
+              <w:rPr>
+                <w:rFonts w:ascii="Calibri" w:hAnsi="Calibri" w:cs="Calibri" w:asciiTheme="minorAscii" w:hAnsiTheme="minorAscii" w:cstheme="minorAscii"/>
+              </w:rPr>
+              <w:t>competence</w:t>
+            </w:r>
+            <w:r>
+              <w:rPr>
+                <w:rFonts w:ascii="Calibri" w:hAnsi="Calibri" w:cs="Calibri" w:asciiTheme="minorAscii" w:hAnsiTheme="minorAscii" w:cstheme="minorAscii"/>
+              </w:rPr>
+              <w:t xml:space="preserve"> in </w:t>
+            </w:r>
+            <w:r>
+              <w:rPr>
+                <w:rFonts w:ascii="Calibri" w:hAnsi="Calibri" w:eastAsia="Calibri" w:cs="Calibri"/>
+                <w:noProof w:val="0"/>
+                <w:sz w:val="20"/>
+                <w:szCs w:val="20"/>
+                <w:lang w:val="fr-CA"/>
+              </w:rPr>
+              <w:t>competences_info</w:t>
+            </w:r>
+            <w:r>
+              <w:rPr>
+                <w:rFonts w:ascii="Calibri" w:hAnsi="Calibri" w:cs="Calibri" w:asciiTheme="minorAscii" w:hAnsiTheme="minorAscii" w:cstheme="minorAscii"/>
+              </w:rPr>
+              <w:t xml:space="preserve"> </w:t>
+            </w:r>
+            <w:r>
+              <w:rPr>
+                <w:rFonts w:ascii="Calibri" w:hAnsi="Calibri" w:cs="Calibri" w:asciiTheme="minorAscii" w:hAnsiTheme="minorAscii" w:cstheme="minorAscii"/>
+              </w:rPr>
+              <w:t>%}</w:t>
             </w:r>
           </w:p>
         </w:tc>
@@ -4225,6 +4249,7 @@
             <w:tcW w:w="14288" w:type="dxa"/>
             <w:gridSpan w:val="4"/>
             <w:shd w:val="clear" w:color="auto" w:fill="FFE599" w:themeFill="accent4" w:themeFillTint="66"/>
+            <w:tcMar/>
           </w:tcPr>
           <w:p>
             <w:pPr>
@@ -4256,6 +4281,7 @@
           <w:tcPr>
             <w:tcW w:w="14288" w:type="dxa"/>
             <w:gridSpan w:val="4"/>
+            <w:tcMar/>
           </w:tcPr>
           <w:p>
             <w:pPr>
@@ -4328,6 +4354,7 @@
           <w:tcPr>
             <w:tcW w:w="14288" w:type="dxa"/>
             <w:gridSpan w:val="4"/>
+            <w:tcMar/>
           </w:tcPr>
           <w:p>
             <w:pPr>
@@ -4382,6 +4409,7 @@
           <w:tcPr>
             <w:tcW w:w="14288" w:type="dxa"/>
             <w:gridSpan w:val="4"/>
+            <w:tcMar/>
           </w:tcPr>
           <w:p>
             <w:pPr>
@@ -4466,6 +4494,7 @@
           <w:tcPr>
             <w:tcW w:w="6304" w:type="dxa"/>
             <w:shd w:val="clear" w:color="auto" w:fill="000000" w:themeFill="text1"/>
+            <w:tcMar/>
             <w:vAlign w:val="center"/>
           </w:tcPr>
           <w:p>
@@ -4524,6 +4553,7 @@
           <w:tcPr>
             <w:tcW w:w="840" w:type="dxa"/>
             <w:shd w:val="clear" w:color="auto" w:fill="000000" w:themeFill="text1"/>
+            <w:tcMar/>
             <w:vAlign w:val="center"/>
           </w:tcPr>
           <w:p>
@@ -4550,6 +4580,7 @@
           <w:tcPr>
             <w:tcW w:w="861" w:type="dxa"/>
             <w:shd w:val="clear" w:color="auto" w:fill="000000" w:themeFill="text1"/>
+            <w:tcMar/>
             <w:vAlign w:val="center"/>
           </w:tcPr>
           <w:p>
@@ -4576,6 +4607,7 @@
           <w:tcPr>
             <w:tcW w:w="6283" w:type="dxa"/>
             <w:shd w:val="clear" w:color="auto" w:fill="000000" w:themeFill="text1"/>
+            <w:tcMar/>
             <w:vAlign w:val="center"/>
           </w:tcPr>
           <w:p>
@@ -4623,6 +4655,7 @@
           <w:tcPr>
             <w:tcW w:w="6304" w:type="dxa"/>
             <w:vMerge w:val="restart"/>
+            <w:tcMar/>
           </w:tcPr>
           <w:p>
             <w:pPr>
@@ -4683,6 +4716,7 @@
         <w:tc>
           <w:tcPr>
             <w:tcW w:w="840" w:type="dxa"/>
+            <w:tcMar/>
             <w:vAlign w:val="center"/>
           </w:tcPr>
           <w:p>
@@ -4706,6 +4740,7 @@
         <w:tc>
           <w:tcPr>
             <w:tcW w:w="861" w:type="dxa"/>
+            <w:tcMar/>
             <w:vAlign w:val="center"/>
           </w:tcPr>
           <w:p>
@@ -4728,6 +4763,11 @@
                 <w:rFonts w:asciiTheme="minorHAnsi" w:hAnsiTheme="minorHAnsi" w:cstheme="minorHAnsi"/>
               </w:rPr>
               <w:br/>
+            </w:r>
+            <w:r>
+              <w:rPr>
+                <w:rFonts w:asciiTheme="minorHAnsi" w:hAnsiTheme="minorHAnsi" w:cstheme="minorHAnsi"/>
+              </w:rPr>
               <w:t>{% endif %}{% if cours.status == "Développé significativement" %}</w:t>
             </w:r>
             <w:r>
@@ -4746,7 +4786,6 @@
               <w:rPr>
                 <w:rFonts w:asciiTheme="minorHAnsi" w:hAnsiTheme="minorHAnsi" w:cstheme="minorHAnsi"/>
               </w:rPr>
-              <w:lastRenderedPageBreak/>
               <w:t>" %}●{% elif cours.status == "Traité superficiellement" %}</w:t>
             </w:r>
             <w:r>
@@ -4754,6 +4793,11 @@
                 <w:rFonts w:asciiTheme="minorHAnsi" w:hAnsiTheme="minorHAnsi" w:cstheme="minorHAnsi"/>
               </w:rPr>
               <w:br/>
+            </w:r>
+            <w:r>
+              <w:rPr>
+                <w:rFonts w:asciiTheme="minorHAnsi" w:hAnsiTheme="minorHAnsi" w:cstheme="minorHAnsi"/>
+              </w:rPr>
               <w:t>O{% elif cours.status == "Réinvesti" %}</w:t>
             </w:r>
             <w:r>
@@ -4794,6 +4838,7 @@
         <w:tc>
           <w:tcPr>
             <w:tcW w:w="6283" w:type="dxa"/>
+            <w:tcMar/>
             <w:vAlign w:val="center"/>
           </w:tcPr>
           <w:p>
@@ -4808,7 +4853,6 @@
               <w:rPr>
                 <w:rFonts w:asciiTheme="minorHAnsi" w:hAnsiTheme="minorHAnsi" w:cstheme="minorHAnsi"/>
               </w:rPr>
-              <w:lastRenderedPageBreak/>
               <w:t>{% for cours in element.cours_associes if cours.cours_session == 1 %}{% if not loop.first %}</w:t>
             </w:r>
             <w:r>
@@ -4816,6 +4860,11 @@
                 <w:rFonts w:asciiTheme="minorHAnsi" w:hAnsiTheme="minorHAnsi" w:cstheme="minorHAnsi"/>
               </w:rPr>
               <w:br/>
+            </w:r>
+            <w:r>
+              <w:rPr>
+                <w:rFonts w:asciiTheme="minorHAnsi" w:hAnsiTheme="minorHAnsi" w:cstheme="minorHAnsi"/>
+              </w:rPr>
               <w:t>{% endif %}{{ cours.cours_code }} - {{ cours.cours_nom }}{% endfor %}</w:t>
             </w:r>
           </w:p>
@@ -4829,6 +4878,7 @@
           <w:tcPr>
             <w:tcW w:w="6304" w:type="dxa"/>
             <w:vMerge/>
+            <w:tcMar/>
           </w:tcPr>
           <w:p>
             <w:pPr>
@@ -4844,6 +4894,7 @@
         <w:tc>
           <w:tcPr>
             <w:tcW w:w="840" w:type="dxa"/>
+            <w:tcMar/>
             <w:vAlign w:val="center"/>
           </w:tcPr>
           <w:p>
@@ -4867,6 +4918,7 @@
         <w:tc>
           <w:tcPr>
             <w:tcW w:w="861" w:type="dxa"/>
+            <w:tcMar/>
             <w:vAlign w:val="center"/>
           </w:tcPr>
           <w:p>
@@ -4888,13 +4940,17 @@
                 <w:rFonts w:asciiTheme="minorHAnsi" w:hAnsiTheme="minorHAnsi" w:cstheme="minorHAnsi"/>
               </w:rPr>
               <w:br/>
+            </w:r>
+            <w:r>
+              <w:rPr>
+                <w:rFonts w:asciiTheme="minorHAnsi" w:hAnsiTheme="minorHAnsi" w:cstheme="minorHAnsi"/>
+              </w:rPr>
               <w:t xml:space="preserve">{% endif %}{% if cours.status == "Développé significativement" </w:t>
             </w:r>
             <w:r>
               <w:rPr>
                 <w:rFonts w:asciiTheme="minorHAnsi" w:hAnsiTheme="minorHAnsi" w:cstheme="minorHAnsi"/>
               </w:rPr>
-              <w:lastRenderedPageBreak/>
               <w:t>%}</w:t>
             </w:r>
             <w:r>
@@ -4914,6 +4970,11 @@
                 <w:rFonts w:asciiTheme="minorHAnsi" w:hAnsiTheme="minorHAnsi" w:cstheme="minorHAnsi"/>
               </w:rPr>
               <w:br/>
+            </w:r>
+            <w:r>
+              <w:rPr>
+                <w:rFonts w:asciiTheme="minorHAnsi" w:hAnsiTheme="minorHAnsi" w:cstheme="minorHAnsi"/>
+              </w:rPr>
               <w:t>O{% elif cours.status == "Réinvesti" %}</w:t>
             </w:r>
             <w:r>
@@ -4954,6 +5015,7 @@
         <w:tc>
           <w:tcPr>
             <w:tcW w:w="6283" w:type="dxa"/>
+            <w:tcMar/>
             <w:vAlign w:val="center"/>
           </w:tcPr>
           <w:p>
@@ -4967,7 +5029,6 @@
               <w:rPr>
                 <w:rFonts w:asciiTheme="minorHAnsi" w:hAnsiTheme="minorHAnsi" w:cstheme="minorHAnsi"/>
               </w:rPr>
-              <w:lastRenderedPageBreak/>
               <w:t>{% for cours in element.cours_associes if cours.cours_session == 2 %}{% if not loop.first %}</w:t>
             </w:r>
             <w:r>
@@ -4975,6 +5036,11 @@
                 <w:rFonts w:asciiTheme="minorHAnsi" w:hAnsiTheme="minorHAnsi" w:cstheme="minorHAnsi"/>
               </w:rPr>
               <w:br/>
+            </w:r>
+            <w:r>
+              <w:rPr>
+                <w:rFonts w:asciiTheme="minorHAnsi" w:hAnsiTheme="minorHAnsi" w:cstheme="minorHAnsi"/>
+              </w:rPr>
               <w:t>{% endif %}{{ cours.cours_code }} - {{ cours.cours_nom }}{% endfor %}</w:t>
             </w:r>
           </w:p>
@@ -4988,6 +5054,7 @@
           <w:tcPr>
             <w:tcW w:w="6304" w:type="dxa"/>
             <w:vMerge/>
+            <w:tcMar/>
           </w:tcPr>
           <w:p>
             <w:pPr>
@@ -5003,6 +5070,7 @@
         <w:tc>
           <w:tcPr>
             <w:tcW w:w="840" w:type="dxa"/>
+            <w:tcMar/>
             <w:vAlign w:val="center"/>
           </w:tcPr>
           <w:p>
@@ -5026,6 +5094,7 @@
         <w:tc>
           <w:tcPr>
             <w:tcW w:w="861" w:type="dxa"/>
+            <w:tcMar/>
             <w:vAlign w:val="center"/>
           </w:tcPr>
           <w:p>
@@ -5047,13 +5116,17 @@
                 <w:rFonts w:asciiTheme="minorHAnsi" w:hAnsiTheme="minorHAnsi" w:cstheme="minorHAnsi"/>
               </w:rPr>
               <w:br/>
+            </w:r>
+            <w:r>
+              <w:rPr>
+                <w:rFonts w:asciiTheme="minorHAnsi" w:hAnsiTheme="minorHAnsi" w:cstheme="minorHAnsi"/>
+              </w:rPr>
               <w:t xml:space="preserve">{% endif %}{% if cours.status == </w:t>
             </w:r>
             <w:r>
               <w:rPr>
                 <w:rFonts w:asciiTheme="minorHAnsi" w:hAnsiTheme="minorHAnsi" w:cstheme="minorHAnsi"/>
               </w:rPr>
-              <w:lastRenderedPageBreak/>
               <w:t>"Développé significativement" %}</w:t>
             </w:r>
             <w:r>
@@ -5073,6 +5146,11 @@
                 <w:rFonts w:asciiTheme="minorHAnsi" w:hAnsiTheme="minorHAnsi" w:cstheme="minorHAnsi"/>
               </w:rPr>
               <w:br/>
+            </w:r>
+            <w:r>
+              <w:rPr>
+                <w:rFonts w:asciiTheme="minorHAnsi" w:hAnsiTheme="minorHAnsi" w:cstheme="minorHAnsi"/>
+              </w:rPr>
               <w:t>O{% elif cours.status == "Réinvesti" %}</w:t>
             </w:r>
             <w:r>
@@ -5113,6 +5191,7 @@
         <w:tc>
           <w:tcPr>
             <w:tcW w:w="6283" w:type="dxa"/>
+            <w:tcMar/>
             <w:vAlign w:val="center"/>
           </w:tcPr>
           <w:p>
@@ -5126,7 +5205,6 @@
               <w:rPr>
                 <w:rFonts w:asciiTheme="minorHAnsi" w:hAnsiTheme="minorHAnsi" w:cstheme="minorHAnsi"/>
               </w:rPr>
-              <w:lastRenderedPageBreak/>
               <w:t>{% for cours in element.cours_associes if cours.cours_session == 3 %}{% if not loop.first %}</w:t>
             </w:r>
             <w:r>
@@ -5134,6 +5212,11 @@
                 <w:rFonts w:asciiTheme="minorHAnsi" w:hAnsiTheme="minorHAnsi" w:cstheme="minorHAnsi"/>
               </w:rPr>
               <w:br/>
+            </w:r>
+            <w:r>
+              <w:rPr>
+                <w:rFonts w:asciiTheme="minorHAnsi" w:hAnsiTheme="minorHAnsi" w:cstheme="minorHAnsi"/>
+              </w:rPr>
               <w:t>{% endif %}{{ cours.cours_code }} - {{ cours.cours_nom }}{% endfor %}</w:t>
             </w:r>
           </w:p>
@@ -5147,6 +5230,7 @@
           <w:tcPr>
             <w:tcW w:w="6304" w:type="dxa"/>
             <w:vMerge/>
+            <w:tcMar/>
           </w:tcPr>
           <w:p>
             <w:pPr>
@@ -5162,6 +5246,7 @@
         <w:tc>
           <w:tcPr>
             <w:tcW w:w="840" w:type="dxa"/>
+            <w:tcMar/>
             <w:vAlign w:val="center"/>
           </w:tcPr>
           <w:p>
@@ -5185,6 +5270,7 @@
         <w:tc>
           <w:tcPr>
             <w:tcW w:w="861" w:type="dxa"/>
+            <w:tcMar/>
             <w:vAlign w:val="center"/>
           </w:tcPr>
           <w:p>
@@ -5205,7 +5291,6 @@
               <w:rPr>
                 <w:rFonts w:asciiTheme="minorHAnsi" w:hAnsiTheme="minorHAnsi" w:cstheme="minorHAnsi"/>
               </w:rPr>
-              <w:lastRenderedPageBreak/>
               <w:t>t %}</w:t>
             </w:r>
             <w:r>
@@ -5213,6 +5298,11 @@
                 <w:rFonts w:asciiTheme="minorHAnsi" w:hAnsiTheme="minorHAnsi" w:cstheme="minorHAnsi"/>
               </w:rPr>
               <w:br/>
+            </w:r>
+            <w:r>
+              <w:rPr>
+                <w:rFonts w:asciiTheme="minorHAnsi" w:hAnsiTheme="minorHAnsi" w:cstheme="minorHAnsi"/>
+              </w:rPr>
               <w:t>{% endif %}{% if cours.status == "Développé significativement" %}</w:t>
             </w:r>
             <w:r>
@@ -5232,6 +5322,11 @@
                 <w:rFonts w:asciiTheme="minorHAnsi" w:hAnsiTheme="minorHAnsi" w:cstheme="minorHAnsi"/>
               </w:rPr>
               <w:br/>
+            </w:r>
+            <w:r>
+              <w:rPr>
+                <w:rFonts w:asciiTheme="minorHAnsi" w:hAnsiTheme="minorHAnsi" w:cstheme="minorHAnsi"/>
+              </w:rPr>
               <w:t>O{% elif cours.status == "Réinvesti" %}</w:t>
             </w:r>
             <w:r>
@@ -5272,6 +5367,7 @@
         <w:tc>
           <w:tcPr>
             <w:tcW w:w="6283" w:type="dxa"/>
+            <w:tcMar/>
             <w:vAlign w:val="center"/>
           </w:tcPr>
           <w:p>
@@ -5285,7 +5381,6 @@
               <w:rPr>
                 <w:rFonts w:asciiTheme="minorHAnsi" w:hAnsiTheme="minorHAnsi" w:cstheme="minorHAnsi"/>
               </w:rPr>
-              <w:lastRenderedPageBreak/>
               <w:t>{% for cours in element.cours_associes if cours.cours_session == 4 %}{% if not loop.first %}</w:t>
             </w:r>
             <w:r>
@@ -5293,6 +5388,11 @@
                 <w:rFonts w:asciiTheme="minorHAnsi" w:hAnsiTheme="minorHAnsi" w:cstheme="minorHAnsi"/>
               </w:rPr>
               <w:br/>
+            </w:r>
+            <w:r>
+              <w:rPr>
+                <w:rFonts w:asciiTheme="minorHAnsi" w:hAnsiTheme="minorHAnsi" w:cstheme="minorHAnsi"/>
+              </w:rPr>
               <w:t>{% endif %}{{ cours.cours_code }} - {{ cours.cours_nom }}{% endfor %}</w:t>
             </w:r>
           </w:p>
@@ -5306,6 +5406,7 @@
           <w:tcPr>
             <w:tcW w:w="6304" w:type="dxa"/>
             <w:vMerge/>
+            <w:tcMar/>
           </w:tcPr>
           <w:p>
             <w:pPr>
@@ -5321,6 +5422,7 @@
         <w:tc>
           <w:tcPr>
             <w:tcW w:w="840" w:type="dxa"/>
+            <w:tcMar/>
             <w:vAlign w:val="center"/>
           </w:tcPr>
           <w:p>
@@ -5344,6 +5446,7 @@
         <w:tc>
           <w:tcPr>
             <w:tcW w:w="861" w:type="dxa"/>
+            <w:tcMar/>
             <w:vAlign w:val="center"/>
           </w:tcPr>
           <w:p>
@@ -5364,7 +5467,6 @@
               <w:rPr>
                 <w:rFonts w:asciiTheme="minorHAnsi" w:hAnsiTheme="minorHAnsi" w:cstheme="minorHAnsi"/>
               </w:rPr>
-              <w:lastRenderedPageBreak/>
               <w:t>urs_session == 5 %}{% if not loop.first %}</w:t>
             </w:r>
             <w:r>
@@ -5372,6 +5474,11 @@
                 <w:rFonts w:asciiTheme="minorHAnsi" w:hAnsiTheme="minorHAnsi" w:cstheme="minorHAnsi"/>
               </w:rPr>
               <w:br/>
+            </w:r>
+            <w:r>
+              <w:rPr>
+                <w:rFonts w:asciiTheme="minorHAnsi" w:hAnsiTheme="minorHAnsi" w:cstheme="minorHAnsi"/>
+              </w:rPr>
               <w:t>{% endif %}{% if cours.status == "Développé significativement" %}</w:t>
             </w:r>
             <w:r>
@@ -5391,6 +5498,11 @@
                 <w:rFonts w:asciiTheme="minorHAnsi" w:hAnsiTheme="minorHAnsi" w:cstheme="minorHAnsi"/>
               </w:rPr>
               <w:br/>
+            </w:r>
+            <w:r>
+              <w:rPr>
+                <w:rFonts w:asciiTheme="minorHAnsi" w:hAnsiTheme="minorHAnsi" w:cstheme="minorHAnsi"/>
+              </w:rPr>
               <w:t>O{% elif cours.status == "Réinvesti" %}</w:t>
             </w:r>
             <w:r>
@@ -5431,6 +5543,7 @@
         <w:tc>
           <w:tcPr>
             <w:tcW w:w="6283" w:type="dxa"/>
+            <w:tcMar/>
             <w:vAlign w:val="center"/>
           </w:tcPr>
           <w:p>
@@ -5444,7 +5557,6 @@
               <w:rPr>
                 <w:rFonts w:asciiTheme="minorHAnsi" w:hAnsiTheme="minorHAnsi" w:cstheme="minorHAnsi"/>
               </w:rPr>
-              <w:lastRenderedPageBreak/>
               <w:t>{% for cours in element.cours_associes if cours.cours_session == 5 %}{% if not loop.first %}</w:t>
             </w:r>
             <w:r>
@@ -5452,6 +5564,11 @@
                 <w:rFonts w:asciiTheme="minorHAnsi" w:hAnsiTheme="minorHAnsi" w:cstheme="minorHAnsi"/>
               </w:rPr>
               <w:br/>
+            </w:r>
+            <w:r>
+              <w:rPr>
+                <w:rFonts w:asciiTheme="minorHAnsi" w:hAnsiTheme="minorHAnsi" w:cstheme="minorHAnsi"/>
+              </w:rPr>
               <w:t>{% endif %}{{ cours.cours_code }} - {{ cours.cours_nom }}{% endfor %}</w:t>
             </w:r>
           </w:p>
@@ -5465,6 +5582,7 @@
           <w:tcPr>
             <w:tcW w:w="6304" w:type="dxa"/>
             <w:vMerge/>
+            <w:tcMar/>
           </w:tcPr>
           <w:p>
             <w:pPr>
@@ -5480,6 +5598,7 @@
         <w:tc>
           <w:tcPr>
             <w:tcW w:w="840" w:type="dxa"/>
+            <w:tcMar/>
             <w:vAlign w:val="center"/>
           </w:tcPr>
           <w:p>
@@ -5503,6 +5622,7 @@
         <w:tc>
           <w:tcPr>
             <w:tcW w:w="861" w:type="dxa"/>
+            <w:tcMar/>
             <w:vAlign w:val="center"/>
           </w:tcPr>
           <w:p>
@@ -5523,7 +5643,6 @@
               <w:rPr>
                 <w:rFonts w:asciiTheme="minorHAnsi" w:hAnsiTheme="minorHAnsi" w:cstheme="minorHAnsi"/>
               </w:rPr>
-              <w:lastRenderedPageBreak/>
               <w:t>element.cours_associes if cours.cours_session == 6 %}{% if not loop.first %}</w:t>
             </w:r>
             <w:r>
@@ -5531,6 +5650,11 @@
                 <w:rFonts w:asciiTheme="minorHAnsi" w:hAnsiTheme="minorHAnsi" w:cstheme="minorHAnsi"/>
               </w:rPr>
               <w:br/>
+            </w:r>
+            <w:r>
+              <w:rPr>
+                <w:rFonts w:asciiTheme="minorHAnsi" w:hAnsiTheme="minorHAnsi" w:cstheme="minorHAnsi"/>
+              </w:rPr>
               <w:t>{% endif %}{% if cours.status == "Développé significativement" %}</w:t>
             </w:r>
             <w:r>
@@ -5550,6 +5674,11 @@
                 <w:rFonts w:asciiTheme="minorHAnsi" w:hAnsiTheme="minorHAnsi" w:cstheme="minorHAnsi"/>
               </w:rPr>
               <w:br/>
+            </w:r>
+            <w:r>
+              <w:rPr>
+                <w:rFonts w:asciiTheme="minorHAnsi" w:hAnsiTheme="minorHAnsi" w:cstheme="minorHAnsi"/>
+              </w:rPr>
               <w:t>O{% elif cours.status == "Réinvesti" %}</w:t>
             </w:r>
             <w:r>
@@ -5590,7 +5719,6 @@
                 <w:rFonts w:asciiTheme="minorHAnsi" w:hAnsiTheme="minorHAnsi" w:cstheme="minorBidi"/>
                 <w:color w:val="000000"/>
               </w:rPr>
-              <w:lastRenderedPageBreak/>
               <w:t>endfor %}</w:t>
             </w:r>
           </w:p>
@@ -5598,6 +5726,7 @@
         <w:tc>
           <w:tcPr>
             <w:tcW w:w="6283" w:type="dxa"/>
+            <w:tcMar/>
             <w:vAlign w:val="center"/>
           </w:tcPr>
           <w:p>
@@ -5611,7 +5740,6 @@
               <w:rPr>
                 <w:rFonts w:asciiTheme="minorHAnsi" w:hAnsiTheme="minorHAnsi" w:cstheme="minorHAnsi"/>
               </w:rPr>
-              <w:lastRenderedPageBreak/>
               <w:t>{% for cours in element.cours_associes if cours.cours_session == 6 %}{% if not loop.first %}</w:t>
             </w:r>
             <w:r>
@@ -5624,7 +5752,6 @@
               <w:rPr>
                 <w:rFonts w:asciiTheme="minorHAnsi" w:hAnsiTheme="minorHAnsi" w:cstheme="minorHAnsi"/>
               </w:rPr>
-              <w:lastRenderedPageBreak/>
               <w:t>{% endif %}{{ cours.cours_code }} - {{ cours.cours_nom }}{% endfor %}{% endfor %}</w:t>
             </w:r>
             <w:r>
@@ -5806,7 +5933,7 @@
         <w:ind w:left="720" w:hanging="360"/>
       </w:pPr>
       <w:rPr>
-        <w:rFonts w:ascii="Symbol" w:hAnsi="Symbol" w:hint="default"/>
+        <w:rFonts w:hint="default" w:ascii="Symbol" w:hAnsi="Symbol"/>
       </w:rPr>
     </w:lvl>
     <w:lvl w:ilvl="1" w:tplc="0C0C0003">
@@ -5818,7 +5945,7 @@
         <w:ind w:left="1440" w:hanging="360"/>
       </w:pPr>
       <w:rPr>
-        <w:rFonts w:ascii="Courier New" w:hAnsi="Courier New" w:cs="Courier New" w:hint="default"/>
+        <w:rFonts w:hint="default" w:ascii="Courier New" w:hAnsi="Courier New" w:cs="Courier New"/>
       </w:rPr>
     </w:lvl>
     <w:lvl w:ilvl="2" w:tplc="0C0C0005" w:tentative="1">
@@ -5830,7 +5957,7 @@
         <w:ind w:left="2160" w:hanging="360"/>
       </w:pPr>
       <w:rPr>
-        <w:rFonts w:ascii="Wingdings" w:hAnsi="Wingdings" w:hint="default"/>
+        <w:rFonts w:hint="default" w:ascii="Wingdings" w:hAnsi="Wingdings"/>
       </w:rPr>
     </w:lvl>
     <w:lvl w:ilvl="3" w:tplc="0C0C0001" w:tentative="1">
@@ -5842,7 +5969,7 @@
         <w:ind w:left="2880" w:hanging="360"/>
       </w:pPr>
       <w:rPr>
-        <w:rFonts w:ascii="Symbol" w:hAnsi="Symbol" w:hint="default"/>
+        <w:rFonts w:hint="default" w:ascii="Symbol" w:hAnsi="Symbol"/>
       </w:rPr>
     </w:lvl>
     <w:lvl w:ilvl="4" w:tplc="0C0C0003" w:tentative="1">
@@ -5854,7 +5981,7 @@
         <w:ind w:left="3600" w:hanging="360"/>
       </w:pPr>
       <w:rPr>
-        <w:rFonts w:ascii="Courier New" w:hAnsi="Courier New" w:cs="Courier New" w:hint="default"/>
+        <w:rFonts w:hint="default" w:ascii="Courier New" w:hAnsi="Courier New" w:cs="Courier New"/>
       </w:rPr>
     </w:lvl>
     <w:lvl w:ilvl="5" w:tplc="0C0C0005" w:tentative="1">
@@ -5866,7 +5993,7 @@
         <w:ind w:left="4320" w:hanging="360"/>
       </w:pPr>
       <w:rPr>
-        <w:rFonts w:ascii="Wingdings" w:hAnsi="Wingdings" w:hint="default"/>
+        <w:rFonts w:hint="default" w:ascii="Wingdings" w:hAnsi="Wingdings"/>
       </w:rPr>
     </w:lvl>
     <w:lvl w:ilvl="6" w:tplc="0C0C0001" w:tentative="1">
@@ -5878,7 +6005,7 @@
         <w:ind w:left="5040" w:hanging="360"/>
       </w:pPr>
       <w:rPr>
-        <w:rFonts w:ascii="Symbol" w:hAnsi="Symbol" w:hint="default"/>
+        <w:rFonts w:hint="default" w:ascii="Symbol" w:hAnsi="Symbol"/>
       </w:rPr>
     </w:lvl>
     <w:lvl w:ilvl="7" w:tplc="0C0C0003" w:tentative="1">
@@ -5890,7 +6017,7 @@
         <w:ind w:left="5760" w:hanging="360"/>
       </w:pPr>
       <w:rPr>
-        <w:rFonts w:ascii="Courier New" w:hAnsi="Courier New" w:cs="Courier New" w:hint="default"/>
+        <w:rFonts w:hint="default" w:ascii="Courier New" w:hAnsi="Courier New" w:cs="Courier New"/>
       </w:rPr>
     </w:lvl>
     <w:lvl w:ilvl="8" w:tplc="0C0C0005" w:tentative="1">
@@ -5902,7 +6029,7 @@
         <w:ind w:left="6480" w:hanging="360"/>
       </w:pPr>
       <w:rPr>
-        <w:rFonts w:ascii="Wingdings" w:hAnsi="Wingdings" w:hint="default"/>
+        <w:rFonts w:hint="default" w:ascii="Wingdings" w:hAnsi="Wingdings"/>
       </w:rPr>
     </w:lvl>
   </w:abstractNum>
@@ -5919,7 +6046,7 @@
         <w:ind w:left="720" w:hanging="360"/>
       </w:pPr>
       <w:rPr>
-        <w:rFonts w:ascii="Symbol" w:hAnsi="Symbol" w:hint="default"/>
+        <w:rFonts w:hint="default" w:ascii="Symbol" w:hAnsi="Symbol"/>
       </w:rPr>
     </w:lvl>
     <w:lvl w:ilvl="1" w:tplc="0C0C0003">
@@ -5931,7 +6058,7 @@
         <w:ind w:left="1440" w:hanging="360"/>
       </w:pPr>
       <w:rPr>
-        <w:rFonts w:ascii="Courier New" w:hAnsi="Courier New" w:cs="Courier New" w:hint="default"/>
+        <w:rFonts w:hint="default" w:ascii="Courier New" w:hAnsi="Courier New" w:cs="Courier New"/>
       </w:rPr>
     </w:lvl>
     <w:lvl w:ilvl="2" w:tplc="0C0C0005" w:tentative="1">
@@ -5943,7 +6070,7 @@
         <w:ind w:left="2160" w:hanging="360"/>
       </w:pPr>
       <w:rPr>
-        <w:rFonts w:ascii="Wingdings" w:hAnsi="Wingdings" w:hint="default"/>
+        <w:rFonts w:hint="default" w:ascii="Wingdings" w:hAnsi="Wingdings"/>
       </w:rPr>
     </w:lvl>
     <w:lvl w:ilvl="3" w:tplc="0C0C0001" w:tentative="1">
@@ -5955,7 +6082,7 @@
         <w:ind w:left="2880" w:hanging="360"/>
       </w:pPr>
       <w:rPr>
-        <w:rFonts w:ascii="Symbol" w:hAnsi="Symbol" w:hint="default"/>
+        <w:rFonts w:hint="default" w:ascii="Symbol" w:hAnsi="Symbol"/>
       </w:rPr>
     </w:lvl>
     <w:lvl w:ilvl="4" w:tplc="0C0C0003" w:tentative="1">
@@ -5967,7 +6094,7 @@
         <w:ind w:left="3600" w:hanging="360"/>
       </w:pPr>
       <w:rPr>
-        <w:rFonts w:ascii="Courier New" w:hAnsi="Courier New" w:cs="Courier New" w:hint="default"/>
+        <w:rFonts w:hint="default" w:ascii="Courier New" w:hAnsi="Courier New" w:cs="Courier New"/>
       </w:rPr>
     </w:lvl>
     <w:lvl w:ilvl="5" w:tplc="0C0C0005" w:tentative="1">
@@ -5979,7 +6106,7 @@
         <w:ind w:left="4320" w:hanging="360"/>
       </w:pPr>
       <w:rPr>
-        <w:rFonts w:ascii="Wingdings" w:hAnsi="Wingdings" w:hint="default"/>
+        <w:rFonts w:hint="default" w:ascii="Wingdings" w:hAnsi="Wingdings"/>
       </w:rPr>
     </w:lvl>
     <w:lvl w:ilvl="6" w:tplc="0C0C0001" w:tentative="1">
@@ -5991,7 +6118,7 @@
         <w:ind w:left="5040" w:hanging="360"/>
       </w:pPr>
       <w:rPr>
-        <w:rFonts w:ascii="Symbol" w:hAnsi="Symbol" w:hint="default"/>
+        <w:rFonts w:hint="default" w:ascii="Symbol" w:hAnsi="Symbol"/>
       </w:rPr>
     </w:lvl>
     <w:lvl w:ilvl="7" w:tplc="0C0C0003" w:tentative="1">
@@ -6003,7 +6130,7 @@
         <w:ind w:left="5760" w:hanging="360"/>
       </w:pPr>
       <w:rPr>
-        <w:rFonts w:ascii="Courier New" w:hAnsi="Courier New" w:cs="Courier New" w:hint="default"/>
+        <w:rFonts w:hint="default" w:ascii="Courier New" w:hAnsi="Courier New" w:cs="Courier New"/>
       </w:rPr>
     </w:lvl>
     <w:lvl w:ilvl="8" w:tplc="0C0C0005" w:tentative="1">
@@ -6015,7 +6142,7 @@
         <w:ind w:left="6480" w:hanging="360"/>
       </w:pPr>
       <w:rPr>
-        <w:rFonts w:ascii="Wingdings" w:hAnsi="Wingdings" w:hint="default"/>
+        <w:rFonts w:hint="default" w:ascii="Wingdings" w:hAnsi="Wingdings"/>
       </w:rPr>
     </w:lvl>
   </w:abstractNum>
@@ -6032,7 +6159,7 @@
         <w:ind w:left="1080" w:hanging="360"/>
       </w:pPr>
       <w:rPr>
-        <w:rFonts w:ascii="Symbol" w:hAnsi="Symbol" w:hint="default"/>
+        <w:rFonts w:hint="default" w:ascii="Symbol" w:hAnsi="Symbol"/>
         <w:b w:val="0"/>
         <w:color w:val="000000"/>
         <w:sz w:val="20"/>
@@ -6048,7 +6175,7 @@
         <w:ind w:left="1800" w:hanging="360"/>
       </w:pPr>
       <w:rPr>
-        <w:rFonts w:ascii="Courier New" w:hAnsi="Courier New" w:cs="Courier New" w:hint="default"/>
+        <w:rFonts w:hint="default" w:ascii="Courier New" w:hAnsi="Courier New" w:cs="Courier New"/>
       </w:rPr>
     </w:lvl>
     <w:lvl w:ilvl="2" w:tplc="0C0C0005" w:tentative="1">
@@ -6060,7 +6187,7 @@
         <w:ind w:left="2520" w:hanging="360"/>
       </w:pPr>
       <w:rPr>
-        <w:rFonts w:ascii="Wingdings" w:hAnsi="Wingdings" w:hint="default"/>
+        <w:rFonts w:hint="default" w:ascii="Wingdings" w:hAnsi="Wingdings"/>
       </w:rPr>
     </w:lvl>
     <w:lvl w:ilvl="3" w:tplc="0C0C0001" w:tentative="1">
@@ -6072,7 +6199,7 @@
         <w:ind w:left="3240" w:hanging="360"/>
       </w:pPr>
       <w:rPr>
-        <w:rFonts w:ascii="Symbol" w:hAnsi="Symbol" w:hint="default"/>
+        <w:rFonts w:hint="default" w:ascii="Symbol" w:hAnsi="Symbol"/>
       </w:rPr>
     </w:lvl>
     <w:lvl w:ilvl="4" w:tplc="0C0C0003" w:tentative="1">
@@ -6084,7 +6211,7 @@
         <w:ind w:left="3960" w:hanging="360"/>
       </w:pPr>
       <w:rPr>
-        <w:rFonts w:ascii="Courier New" w:hAnsi="Courier New" w:cs="Courier New" w:hint="default"/>
+        <w:rFonts w:hint="default" w:ascii="Courier New" w:hAnsi="Courier New" w:cs="Courier New"/>
       </w:rPr>
     </w:lvl>
     <w:lvl w:ilvl="5" w:tplc="0C0C0005" w:tentative="1">
@@ -6096,7 +6223,7 @@
         <w:ind w:left="4680" w:hanging="360"/>
       </w:pPr>
       <w:rPr>
-        <w:rFonts w:ascii="Wingdings" w:hAnsi="Wingdings" w:hint="default"/>
+        <w:rFonts w:hint="default" w:ascii="Wingdings" w:hAnsi="Wingdings"/>
       </w:rPr>
     </w:lvl>
     <w:lvl w:ilvl="6" w:tplc="0C0C0001" w:tentative="1">
@@ -6108,7 +6235,7 @@
         <w:ind w:left="5400" w:hanging="360"/>
       </w:pPr>
       <w:rPr>
-        <w:rFonts w:ascii="Symbol" w:hAnsi="Symbol" w:hint="default"/>
+        <w:rFonts w:hint="default" w:ascii="Symbol" w:hAnsi="Symbol"/>
       </w:rPr>
     </w:lvl>
     <w:lvl w:ilvl="7" w:tplc="0C0C0003" w:tentative="1">
@@ -6120,7 +6247,7 @@
         <w:ind w:left="6120" w:hanging="360"/>
       </w:pPr>
       <w:rPr>
-        <w:rFonts w:ascii="Courier New" w:hAnsi="Courier New" w:cs="Courier New" w:hint="default"/>
+        <w:rFonts w:hint="default" w:ascii="Courier New" w:hAnsi="Courier New" w:cs="Courier New"/>
       </w:rPr>
     </w:lvl>
     <w:lvl w:ilvl="8" w:tplc="0C0C0005" w:tentative="1">
@@ -6132,7 +6259,7 @@
         <w:ind w:left="6840" w:hanging="360"/>
       </w:pPr>
       <w:rPr>
-        <w:rFonts w:ascii="Wingdings" w:hAnsi="Wingdings" w:hint="default"/>
+        <w:rFonts w:hint="default" w:ascii="Wingdings" w:hAnsi="Wingdings"/>
       </w:rPr>
     </w:lvl>
   </w:abstractNum>
@@ -6148,7 +6275,7 @@
         <w:ind w:left="720" w:hanging="360"/>
       </w:pPr>
       <w:rPr>
-        <w:rFonts w:ascii="Calibri" w:eastAsia="Times New Roman" w:hAnsi="Calibri" w:cs="Calibri" w:hint="default"/>
+        <w:rFonts w:hint="default" w:ascii="Calibri" w:hAnsi="Calibri" w:eastAsia="Times New Roman" w:cs="Calibri"/>
       </w:rPr>
     </w:lvl>
     <w:lvl w:ilvl="1" w:tplc="0C0C0003">
@@ -6160,7 +6287,7 @@
         <w:ind w:left="1440" w:hanging="360"/>
       </w:pPr>
       <w:rPr>
-        <w:rFonts w:ascii="Courier New" w:hAnsi="Courier New" w:cs="Courier New" w:hint="default"/>
+        <w:rFonts w:hint="default" w:ascii="Courier New" w:hAnsi="Courier New" w:cs="Courier New"/>
       </w:rPr>
     </w:lvl>
     <w:lvl w:ilvl="2" w:tplc="0C0C0005" w:tentative="1">
@@ -6172,7 +6299,7 @@
         <w:ind w:left="2160" w:hanging="360"/>
       </w:pPr>
       <w:rPr>
-        <w:rFonts w:ascii="Wingdings" w:hAnsi="Wingdings" w:hint="default"/>
+        <w:rFonts w:hint="default" w:ascii="Wingdings" w:hAnsi="Wingdings"/>
       </w:rPr>
     </w:lvl>
     <w:lvl w:ilvl="3" w:tplc="0C0C0001" w:tentative="1">
@@ -6184,7 +6311,7 @@
         <w:ind w:left="2880" w:hanging="360"/>
       </w:pPr>
       <w:rPr>
-        <w:rFonts w:ascii="Symbol" w:hAnsi="Symbol" w:hint="default"/>
+        <w:rFonts w:hint="default" w:ascii="Symbol" w:hAnsi="Symbol"/>
       </w:rPr>
     </w:lvl>
     <w:lvl w:ilvl="4" w:tplc="0C0C0003" w:tentative="1">
@@ -6196,7 +6323,7 @@
         <w:ind w:left="3600" w:hanging="360"/>
       </w:pPr>
       <w:rPr>
-        <w:rFonts w:ascii="Courier New" w:hAnsi="Courier New" w:cs="Courier New" w:hint="default"/>
+        <w:rFonts w:hint="default" w:ascii="Courier New" w:hAnsi="Courier New" w:cs="Courier New"/>
       </w:rPr>
     </w:lvl>
     <w:lvl w:ilvl="5" w:tplc="0C0C0005" w:tentative="1">
@@ -6208,7 +6335,7 @@
         <w:ind w:left="4320" w:hanging="360"/>
       </w:pPr>
       <w:rPr>
-        <w:rFonts w:ascii="Wingdings" w:hAnsi="Wingdings" w:hint="default"/>
+        <w:rFonts w:hint="default" w:ascii="Wingdings" w:hAnsi="Wingdings"/>
       </w:rPr>
     </w:lvl>
     <w:lvl w:ilvl="6" w:tplc="0C0C0001" w:tentative="1">
@@ -6220,7 +6347,7 @@
         <w:ind w:left="5040" w:hanging="360"/>
       </w:pPr>
       <w:rPr>
-        <w:rFonts w:ascii="Symbol" w:hAnsi="Symbol" w:hint="default"/>
+        <w:rFonts w:hint="default" w:ascii="Symbol" w:hAnsi="Symbol"/>
       </w:rPr>
     </w:lvl>
     <w:lvl w:ilvl="7" w:tplc="0C0C0003" w:tentative="1">
@@ -6232,7 +6359,7 @@
         <w:ind w:left="5760" w:hanging="360"/>
       </w:pPr>
       <w:rPr>
-        <w:rFonts w:ascii="Courier New" w:hAnsi="Courier New" w:cs="Courier New" w:hint="default"/>
+        <w:rFonts w:hint="default" w:ascii="Courier New" w:hAnsi="Courier New" w:cs="Courier New"/>
       </w:rPr>
     </w:lvl>
     <w:lvl w:ilvl="8" w:tplc="0C0C0005" w:tentative="1">
@@ -6244,7 +6371,7 @@
         <w:ind w:left="6480" w:hanging="360"/>
       </w:pPr>
       <w:rPr>
-        <w:rFonts w:ascii="Wingdings" w:hAnsi="Wingdings" w:hint="default"/>
+        <w:rFonts w:hint="default" w:ascii="Wingdings" w:hAnsi="Wingdings"/>
       </w:rPr>
     </w:lvl>
   </w:abstractNum>
@@ -6261,7 +6388,7 @@
         <w:ind w:left="720" w:hanging="360"/>
       </w:pPr>
       <w:rPr>
-        <w:rFonts w:ascii="Symbol" w:hAnsi="Symbol" w:hint="default"/>
+        <w:rFonts w:hint="default" w:ascii="Symbol" w:hAnsi="Symbol"/>
       </w:rPr>
     </w:lvl>
     <w:lvl w:ilvl="1" w:tplc="0C0C0003" w:tentative="1">
@@ -6273,7 +6400,7 @@
         <w:ind w:left="1440" w:hanging="360"/>
       </w:pPr>
       <w:rPr>
-        <w:rFonts w:ascii="Courier New" w:hAnsi="Courier New" w:cs="Courier New" w:hint="default"/>
+        <w:rFonts w:hint="default" w:ascii="Courier New" w:hAnsi="Courier New" w:cs="Courier New"/>
       </w:rPr>
     </w:lvl>
     <w:lvl w:ilvl="2" w:tplc="0C0C0005" w:tentative="1">
@@ -6285,7 +6412,7 @@
         <w:ind w:left="2160" w:hanging="360"/>
       </w:pPr>
       <w:rPr>
-        <w:rFonts w:ascii="Wingdings" w:hAnsi="Wingdings" w:hint="default"/>
+        <w:rFonts w:hint="default" w:ascii="Wingdings" w:hAnsi="Wingdings"/>
       </w:rPr>
     </w:lvl>
     <w:lvl w:ilvl="3" w:tplc="0C0C0001" w:tentative="1">
@@ -6297,7 +6424,7 @@
         <w:ind w:left="2880" w:hanging="360"/>
       </w:pPr>
       <w:rPr>
-        <w:rFonts w:ascii="Symbol" w:hAnsi="Symbol" w:hint="default"/>
+        <w:rFonts w:hint="default" w:ascii="Symbol" w:hAnsi="Symbol"/>
       </w:rPr>
     </w:lvl>
     <w:lvl w:ilvl="4" w:tplc="0C0C0003" w:tentative="1">
@@ -6309,7 +6436,7 @@
         <w:ind w:left="3600" w:hanging="360"/>
       </w:pPr>
       <w:rPr>
-        <w:rFonts w:ascii="Courier New" w:hAnsi="Courier New" w:cs="Courier New" w:hint="default"/>
+        <w:rFonts w:hint="default" w:ascii="Courier New" w:hAnsi="Courier New" w:cs="Courier New"/>
       </w:rPr>
     </w:lvl>
     <w:lvl w:ilvl="5" w:tplc="0C0C0005" w:tentative="1">
@@ -6321,7 +6448,7 @@
         <w:ind w:left="4320" w:hanging="360"/>
       </w:pPr>
       <w:rPr>
-        <w:rFonts w:ascii="Wingdings" w:hAnsi="Wingdings" w:hint="default"/>
+        <w:rFonts w:hint="default" w:ascii="Wingdings" w:hAnsi="Wingdings"/>
       </w:rPr>
     </w:lvl>
     <w:lvl w:ilvl="6" w:tplc="0C0C0001" w:tentative="1">
@@ -6333,7 +6460,7 @@
         <w:ind w:left="5040" w:hanging="360"/>
       </w:pPr>
       <w:rPr>
-        <w:rFonts w:ascii="Symbol" w:hAnsi="Symbol" w:hint="default"/>
+        <w:rFonts w:hint="default" w:ascii="Symbol" w:hAnsi="Symbol"/>
       </w:rPr>
     </w:lvl>
     <w:lvl w:ilvl="7" w:tplc="0C0C0003" w:tentative="1">
@@ -6345,7 +6472,7 @@
         <w:ind w:left="5760" w:hanging="360"/>
       </w:pPr>
       <w:rPr>
-        <w:rFonts w:ascii="Courier New" w:hAnsi="Courier New" w:cs="Courier New" w:hint="default"/>
+        <w:rFonts w:hint="default" w:ascii="Courier New" w:hAnsi="Courier New" w:cs="Courier New"/>
       </w:rPr>
     </w:lvl>
     <w:lvl w:ilvl="8" w:tplc="0C0C0005" w:tentative="1">
@@ -6357,7 +6484,7 @@
         <w:ind w:left="6480" w:hanging="360"/>
       </w:pPr>
       <w:rPr>
-        <w:rFonts w:ascii="Wingdings" w:hAnsi="Wingdings" w:hint="default"/>
+        <w:rFonts w:hint="default" w:ascii="Wingdings" w:hAnsi="Wingdings"/>
       </w:rPr>
     </w:lvl>
   </w:abstractNum>
@@ -6373,7 +6500,7 @@
         <w:ind w:left="720" w:hanging="360"/>
       </w:pPr>
       <w:rPr>
-        <w:rFonts w:ascii="Calibri" w:eastAsia="Times New Roman" w:hAnsi="Calibri" w:cs="Calibri" w:hint="default"/>
+        <w:rFonts w:hint="default" w:ascii="Calibri" w:hAnsi="Calibri" w:eastAsia="Times New Roman" w:cs="Calibri"/>
         <w:b w:val="0"/>
         <w:color w:val="000000"/>
         <w:sz w:val="16"/>
@@ -6388,7 +6515,7 @@
         <w:ind w:left="1440" w:hanging="360"/>
       </w:pPr>
       <w:rPr>
-        <w:rFonts w:ascii="Courier New" w:hAnsi="Courier New" w:cs="Courier New" w:hint="default"/>
+        <w:rFonts w:hint="default" w:ascii="Courier New" w:hAnsi="Courier New" w:cs="Courier New"/>
       </w:rPr>
     </w:lvl>
     <w:lvl w:ilvl="2" w:tplc="0C0C0005" w:tentative="1">
@@ -6400,7 +6527,7 @@
         <w:ind w:left="2160" w:hanging="360"/>
       </w:pPr>
       <w:rPr>
-        <w:rFonts w:ascii="Wingdings" w:hAnsi="Wingdings" w:hint="default"/>
+        <w:rFonts w:hint="default" w:ascii="Wingdings" w:hAnsi="Wingdings"/>
       </w:rPr>
     </w:lvl>
     <w:lvl w:ilvl="3" w:tplc="0C0C0001" w:tentative="1">
@@ -6412,7 +6539,7 @@
         <w:ind w:left="2880" w:hanging="360"/>
       </w:pPr>
       <w:rPr>
-        <w:rFonts w:ascii="Symbol" w:hAnsi="Symbol" w:hint="default"/>
+        <w:rFonts w:hint="default" w:ascii="Symbol" w:hAnsi="Symbol"/>
       </w:rPr>
     </w:lvl>
     <w:lvl w:ilvl="4" w:tplc="0C0C0003" w:tentative="1">
@@ -6424,7 +6551,7 @@
         <w:ind w:left="3600" w:hanging="360"/>
       </w:pPr>
       <w:rPr>
-        <w:rFonts w:ascii="Courier New" w:hAnsi="Courier New" w:cs="Courier New" w:hint="default"/>
+        <w:rFonts w:hint="default" w:ascii="Courier New" w:hAnsi="Courier New" w:cs="Courier New"/>
       </w:rPr>
     </w:lvl>
     <w:lvl w:ilvl="5" w:tplc="0C0C0005" w:tentative="1">
@@ -6436,7 +6563,7 @@
         <w:ind w:left="4320" w:hanging="360"/>
       </w:pPr>
       <w:rPr>
-        <w:rFonts w:ascii="Wingdings" w:hAnsi="Wingdings" w:hint="default"/>
+        <w:rFonts w:hint="default" w:ascii="Wingdings" w:hAnsi="Wingdings"/>
       </w:rPr>
     </w:lvl>
     <w:lvl w:ilvl="6" w:tplc="0C0C0001" w:tentative="1">
@@ -6448,7 +6575,7 @@
         <w:ind w:left="5040" w:hanging="360"/>
       </w:pPr>
       <w:rPr>
-        <w:rFonts w:ascii="Symbol" w:hAnsi="Symbol" w:hint="default"/>
+        <w:rFonts w:hint="default" w:ascii="Symbol" w:hAnsi="Symbol"/>
       </w:rPr>
     </w:lvl>
     <w:lvl w:ilvl="7" w:tplc="0C0C0003" w:tentative="1">
@@ -6460,7 +6587,7 @@
         <w:ind w:left="5760" w:hanging="360"/>
       </w:pPr>
       <w:rPr>
-        <w:rFonts w:ascii="Courier New" w:hAnsi="Courier New" w:cs="Courier New" w:hint="default"/>
+        <w:rFonts w:hint="default" w:ascii="Courier New" w:hAnsi="Courier New" w:cs="Courier New"/>
       </w:rPr>
     </w:lvl>
     <w:lvl w:ilvl="8" w:tplc="0C0C0005" w:tentative="1">
@@ -6472,7 +6599,7 @@
         <w:ind w:left="6480" w:hanging="360"/>
       </w:pPr>
       <w:rPr>
-        <w:rFonts w:ascii="Wingdings" w:hAnsi="Wingdings" w:hint="default"/>
+        <w:rFonts w:hint="default" w:ascii="Wingdings" w:hAnsi="Wingdings"/>
       </w:rPr>
     </w:lvl>
   </w:abstractNum>
@@ -6499,11 +6626,11 @@
 </file>
 
 <file path=word/styles.xml><?xml version="1.0" encoding="utf-8"?>
-<w:styles xmlns:mc="http://schemas.openxmlformats.org/markup-compatibility/2006" xmlns:r="http://schemas.openxmlformats.org/officeDocument/2006/relationships" xmlns:w="http://schemas.openxmlformats.org/wordprocessingml/2006/main" xmlns:w14="http://schemas.microsoft.com/office/word/2010/wordml" xmlns:w15="http://schemas.microsoft.com/office/word/2012/wordml" xmlns:w16cex="http://schemas.microsoft.com/office/word/2018/wordml/cex" xmlns:w16cid="http://schemas.microsoft.com/office/word/2016/wordml/cid" xmlns:w16="http://schemas.microsoft.com/office/word/2018/wordml" xmlns:w16du="http://schemas.microsoft.com/office/word/2023/wordml/word16du" xmlns:w16sdtdh="http://schemas.microsoft.com/office/word/2020/wordml/sdtdatahash" xmlns:w16sdtfl="http://schemas.microsoft.com/office/word/2024/wordml/sdtformatlock" xmlns:w16se="http://schemas.microsoft.com/office/word/2015/wordml/symex" mc:Ignorable="w14 w15 w16se w16cid w16 w16cex w16sdtdh w16sdtfl w16du">
+<w:styles xmlns:wp14="http://schemas.microsoft.com/office/word/2010/wordprocessingDrawing" xmlns:mc="http://schemas.openxmlformats.org/markup-compatibility/2006" xmlns:r="http://schemas.openxmlformats.org/officeDocument/2006/relationships" xmlns:w="http://schemas.openxmlformats.org/wordprocessingml/2006/main" xmlns:w14="http://schemas.microsoft.com/office/word/2010/wordml" xmlns:w15="http://schemas.microsoft.com/office/word/2012/wordml" xmlns:w16cex="http://schemas.microsoft.com/office/word/2018/wordml/cex" xmlns:w16cid="http://schemas.microsoft.com/office/word/2016/wordml/cid" xmlns:w16="http://schemas.microsoft.com/office/word/2018/wordml" xmlns:w16du="http://schemas.microsoft.com/office/word/2023/wordml/word16du" xmlns:w16sdtdh="http://schemas.microsoft.com/office/word/2020/wordml/sdtdatahash" xmlns:w16sdtfl="http://schemas.microsoft.com/office/word/2024/wordml/sdtformatlock" xmlns:w16se="http://schemas.microsoft.com/office/word/2015/wordml/symex" mc:Ignorable="w14 w15 w16se w16cid w16 w16cex w16sdtdh w16sdtfl w16du wp14">
   <w:docDefaults>
     <w:rPrDefault>
       <w:rPr>
-        <w:rFonts w:ascii="Times New Roman" w:eastAsia="Times New Roman" w:hAnsi="Times New Roman" w:cs="Times New Roman"/>
+        <w:rFonts w:ascii="Times New Roman" w:hAnsi="Times New Roman" w:eastAsia="Times New Roman" w:cs="Times New Roman"/>
         <w:lang w:val="fr-CA" w:eastAsia="fr-CA" w:bidi="ar-SA"/>
       </w:rPr>
     </w:rPrDefault>
@@ -6532,7 +6659,7 @@
     <w:lsdException w:name="HTML Keyboard" w:semiHidden="1" w:unhideWhenUsed="1"/>
     <w:lsdException w:name="Normal Table" w:semiHidden="1" w:unhideWhenUsed="1"/>
     <w:lsdException w:name="annotation subject" w:semiHidden="1" w:unhideWhenUsed="1"/>
-    <w:lsdException w:name="No List" w:semiHidden="1" w:uiPriority="99" w:unhideWhenUsed="1"/>
+    <w:lsdException w:name="No List" w:uiPriority="99" w:semiHidden="1" w:unhideWhenUsed="1"/>
     <w:lsdException w:name="Outline List 1" w:semiHidden="1" w:unhideWhenUsed="1"/>
     <w:lsdException w:name="Outline List 2" w:semiHidden="1" w:unhideWhenUsed="1"/>
     <w:lsdException w:name="Outline List 3" w:semiHidden="1" w:unhideWhenUsed="1"/>
@@ -6580,7 +6707,7 @@
     <w:lsdException w:name="Table Web 3" w:semiHidden="1" w:unhideWhenUsed="1"/>
     <w:lsdException w:name="Balloon Text" w:semiHidden="1" w:unhideWhenUsed="1"/>
     <w:lsdException w:name="Table Theme" w:semiHidden="1" w:unhideWhenUsed="1"/>
-    <w:lsdException w:name="Placeholder Text" w:semiHidden="1" w:uiPriority="99"/>
+    <w:lsdException w:name="Placeholder Text" w:uiPriority="99" w:semiHidden="1"/>
     <w:lsdException w:name="No Spacing" w:uiPriority="1" w:qFormat="1"/>
     <w:lsdException w:name="Light Shading" w:uiPriority="60"/>
     <w:lsdException w:name="Light List" w:uiPriority="61"/>
@@ -6602,7 +6729,7 @@
     <w:lsdException w:name="Medium Shading 1 Accent 1" w:uiPriority="63"/>
     <w:lsdException w:name="Medium Shading 2 Accent 1" w:uiPriority="64"/>
     <w:lsdException w:name="Medium List 1 Accent 1" w:uiPriority="65"/>
-    <w:lsdException w:name="Revision" w:semiHidden="1" w:uiPriority="99"/>
+    <w:lsdException w:name="Revision" w:uiPriority="99" w:semiHidden="1"/>
     <w:lsdException w:name="List Paragraph" w:uiPriority="34" w:qFormat="1"/>
     <w:lsdException w:name="Quote" w:uiPriority="29" w:qFormat="1"/>
     <w:lsdException w:name="Intense Quote" w:uiPriority="30" w:qFormat="1"/>
@@ -6689,8 +6816,8 @@
     <w:lsdException w:name="Subtle Reference" w:uiPriority="31" w:qFormat="1"/>
     <w:lsdException w:name="Intense Reference" w:uiPriority="32" w:qFormat="1"/>
     <w:lsdException w:name="Book Title" w:uiPriority="33" w:qFormat="1"/>
-    <w:lsdException w:name="Bibliography" w:semiHidden="1" w:uiPriority="37" w:unhideWhenUsed="1"/>
-    <w:lsdException w:name="TOC Heading" w:semiHidden="1" w:uiPriority="39" w:unhideWhenUsed="1" w:qFormat="1"/>
+    <w:lsdException w:name="Bibliography" w:uiPriority="37" w:semiHidden="1" w:unhideWhenUsed="1"/>
+    <w:lsdException w:name="TOC Heading" w:uiPriority="39" w:semiHidden="1" w:unhideWhenUsed="1" w:qFormat="1"/>
     <w:lsdException w:name="Plain Table 1" w:uiPriority="41"/>
     <w:lsdException w:name="Plain Table 2" w:uiPriority="42"/>
     <w:lsdException w:name="Plain Table 3" w:uiPriority="43"/>
@@ -6795,13 +6922,13 @@
     <w:lsdException w:name="List Table 5 Dark Accent 6" w:uiPriority="50"/>
     <w:lsdException w:name="List Table 6 Colorful Accent 6" w:uiPriority="51"/>
     <w:lsdException w:name="List Table 7 Colorful Accent 6" w:uiPriority="52"/>
-    <w:lsdException w:name="Mention" w:semiHidden="1" w:uiPriority="99" w:unhideWhenUsed="1"/>
-    <w:lsdException w:name="Smart Hyperlink" w:semiHidden="1" w:uiPriority="99" w:unhideWhenUsed="1"/>
-    <w:lsdException w:name="Hashtag" w:semiHidden="1" w:uiPriority="99" w:unhideWhenUsed="1"/>
-    <w:lsdException w:name="Unresolved Mention" w:semiHidden="1" w:uiPriority="99" w:unhideWhenUsed="1"/>
-    <w:lsdException w:name="Smart Link" w:semiHidden="1" w:uiPriority="99" w:unhideWhenUsed="1"/>
+    <w:lsdException w:name="Mention" w:uiPriority="99" w:semiHidden="1" w:unhideWhenUsed="1"/>
+    <w:lsdException w:name="Smart Hyperlink" w:uiPriority="99" w:semiHidden="1" w:unhideWhenUsed="1"/>
+    <w:lsdException w:name="Hashtag" w:uiPriority="99" w:semiHidden="1" w:unhideWhenUsed="1"/>
+    <w:lsdException w:name="Unresolved Mention" w:uiPriority="99" w:semiHidden="1" w:unhideWhenUsed="1"/>
+    <w:lsdException w:name="Smart Link" w:uiPriority="99" w:semiHidden="1" w:unhideWhenUsed="1"/>
   </w:latentStyles>
-  <w:style w:type="paragraph" w:default="1" w:styleId="Normal">
+  <w:style w:type="paragraph" w:styleId="Normal" w:default="1">
     <w:name w:val="Normal"/>
     <w:qFormat/>
     <w:rsid w:val="009F1C5B"/>
@@ -6863,13 +6990,13 @@
       <w:i/>
     </w:rPr>
   </w:style>
-  <w:style w:type="character" w:default="1" w:styleId="Policepardfaut">
+  <w:style w:type="character" w:styleId="Policepardfaut" w:default="1">
     <w:name w:val="Default Paragraph Font"/>
     <w:uiPriority w:val="1"/>
     <w:semiHidden/>
     <w:unhideWhenUsed/>
   </w:style>
-  <w:style w:type="table" w:default="1" w:styleId="TableauNormal">
+  <w:style w:type="table" w:styleId="TableauNormal" w:default="1">
     <w:name w:val="Normal Table"/>
     <w:uiPriority w:val="99"/>
     <w:semiHidden/>
@@ -6884,7 +7011,7 @@
       </w:tblCellMar>
     </w:tblPr>
   </w:style>
-  <w:style w:type="numbering" w:default="1" w:styleId="Aucuneliste">
+  <w:style w:type="numbering" w:styleId="Aucuneliste" w:default="1">
     <w:name w:val="No List"/>
     <w:uiPriority w:val="99"/>
     <w:semiHidden/>
@@ -6921,7 +7048,7 @@
       <w:i/>
     </w:rPr>
   </w:style>
-  <w:style w:type="paragraph" w:customStyle="1" w:styleId="Dfinition">
+  <w:style w:type="paragraph" w:styleId="Dfinition" w:customStyle="1">
     <w:name w:val="Définition"/>
     <w:basedOn w:val="Normal"/>
     <w:pPr>
@@ -6983,7 +7110,7 @@
       <w:sz w:val="24"/>
     </w:rPr>
   </w:style>
-  <w:style w:type="paragraph" w:customStyle="1" w:styleId="lments">
+  <w:style w:type="paragraph" w:styleId="lments" w:customStyle="1">
     <w:name w:val="éléments"/>
     <w:basedOn w:val="Normal"/>
     <w:pPr>
@@ -6997,7 +7124,7 @@
       <w:sz w:val="22"/>
     </w:rPr>
   </w:style>
-  <w:style w:type="paragraph" w:customStyle="1" w:styleId="critres">
+  <w:style w:type="paragraph" w:styleId="critres" w:customStyle="1">
     <w:name w:val="critères"/>
     <w:basedOn w:val="Normal"/>
     <w:pPr>
@@ -7033,16 +7160,16 @@
     <w:rsid w:val="0077236E"/>
     <w:tblPr>
       <w:tblBorders>
-        <w:top w:val="single" w:sz="4" w:space="0" w:color="000000"/>
-        <w:left w:val="single" w:sz="4" w:space="0" w:color="000000"/>
-        <w:bottom w:val="single" w:sz="4" w:space="0" w:color="000000"/>
-        <w:right w:val="single" w:sz="4" w:space="0" w:color="000000"/>
-        <w:insideH w:val="single" w:sz="4" w:space="0" w:color="000000"/>
-        <w:insideV w:val="single" w:sz="4" w:space="0" w:color="000000"/>
+        <w:top w:val="single" w:color="000000" w:sz="4" w:space="0"/>
+        <w:left w:val="single" w:color="000000" w:sz="4" w:space="0"/>
+        <w:bottom w:val="single" w:color="000000" w:sz="4" w:space="0"/>
+        <w:right w:val="single" w:color="000000" w:sz="4" w:space="0"/>
+        <w:insideH w:val="single" w:color="000000" w:sz="4" w:space="0"/>
+        <w:insideV w:val="single" w:color="000000" w:sz="4" w:space="0"/>
       </w:tblBorders>
     </w:tblPr>
   </w:style>
-  <w:style w:type="paragraph" w:customStyle="1" w:styleId="Listecouleur-Accent11">
+  <w:style w:type="paragraph" w:styleId="Listecouleur-Accent11" w:customStyle="1">
     <w:name w:val="Liste couleur - Accent 11"/>
     <w:basedOn w:val="Normal"/>
     <w:uiPriority w:val="34"/>
@@ -7053,7 +7180,7 @@
       <w:contextualSpacing/>
     </w:pPr>
   </w:style>
-  <w:style w:type="character" w:customStyle="1" w:styleId="PieddepageCar">
+  <w:style w:type="character" w:styleId="PieddepageCar" w:customStyle="1">
     <w:name w:val="Pied de page Car"/>
     <w:link w:val="Pieddepage"/>
     <w:uiPriority w:val="99"/>
@@ -7062,7 +7189,7 @@
       <w:lang w:val="fr-FR" w:eastAsia="fr-FR"/>
     </w:rPr>
   </w:style>
-  <w:style w:type="paragraph" w:customStyle="1" w:styleId="TableParagraph">
+  <w:style w:type="paragraph" w:styleId="TableParagraph" w:customStyle="1">
     <w:name w:val="Table Paragraph"/>
     <w:basedOn w:val="Normal"/>
     <w:uiPriority w:val="1"/>
@@ -7075,7 +7202,7 @@
       <w:ind w:left="85"/>
     </w:pPr>
     <w:rPr>
-      <w:rFonts w:ascii="Arial" w:eastAsia="Arial" w:hAnsi="Arial" w:cs="Arial"/>
+      <w:rFonts w:ascii="Arial" w:hAnsi="Arial" w:eastAsia="Arial" w:cs="Arial"/>
       <w:sz w:val="22"/>
       <w:szCs w:val="22"/>
       <w:lang w:eastAsia="fr-CA" w:bidi="fr-CA"/>
@@ -7116,18 +7243,18 @@
       <w:autoSpaceDN w:val="0"/>
     </w:pPr>
     <w:rPr>
-      <w:rFonts w:ascii="Arial" w:eastAsia="Arial" w:hAnsi="Arial" w:cs="Arial"/>
+      <w:rFonts w:ascii="Arial" w:hAnsi="Arial" w:eastAsia="Arial" w:cs="Arial"/>
       <w:lang w:eastAsia="fr-CA" w:bidi="fr-CA"/>
     </w:rPr>
   </w:style>
-  <w:style w:type="character" w:customStyle="1" w:styleId="CommentaireCar">
+  <w:style w:type="character" w:styleId="CommentaireCar" w:customStyle="1">
     <w:name w:val="Commentaire Car"/>
     <w:basedOn w:val="Policepardfaut"/>
     <w:link w:val="Commentaire"/>
     <w:uiPriority w:val="99"/>
     <w:rsid w:val="00EF7925"/>
     <w:rPr>
-      <w:rFonts w:ascii="Arial" w:eastAsia="Arial" w:hAnsi="Arial" w:cs="Arial"/>
+      <w:rFonts w:ascii="Arial" w:hAnsi="Arial" w:eastAsia="Arial" w:cs="Arial"/>
       <w:lang w:bidi="fr-CA"/>
     </w:rPr>
   </w:style>
@@ -7143,25 +7270,25 @@
       <w:autoSpaceDN/>
     </w:pPr>
     <w:rPr>
-      <w:rFonts w:ascii="Times New Roman" w:eastAsia="Times New Roman" w:hAnsi="Times New Roman" w:cs="Times New Roman"/>
+      <w:rFonts w:ascii="Times New Roman" w:hAnsi="Times New Roman" w:eastAsia="Times New Roman" w:cs="Times New Roman"/>
       <w:b/>
       <w:bCs/>
       <w:lang w:val="fr-FR" w:eastAsia="fr-FR" w:bidi="ar-SA"/>
     </w:rPr>
   </w:style>
-  <w:style w:type="character" w:customStyle="1" w:styleId="ObjetducommentaireCar">
+  <w:style w:type="character" w:styleId="ObjetducommentaireCar" w:customStyle="1">
     <w:name w:val="Objet du commentaire Car"/>
     <w:basedOn w:val="CommentaireCar"/>
     <w:link w:val="Objetducommentaire"/>
     <w:rsid w:val="006C286E"/>
     <w:rPr>
-      <w:rFonts w:ascii="Arial" w:eastAsia="Arial" w:hAnsi="Arial" w:cs="Arial"/>
+      <w:rFonts w:ascii="Arial" w:hAnsi="Arial" w:eastAsia="Arial" w:cs="Arial"/>
       <w:b/>
       <w:bCs/>
       <w:lang w:val="fr-FR" w:eastAsia="fr-FR" w:bidi="fr-CA"/>
     </w:rPr>
   </w:style>
-  <w:style w:type="paragraph" w:customStyle="1" w:styleId="paragraph">
+  <w:style w:type="paragraph" w:styleId="paragraph" w:customStyle="1">
     <w:name w:val="paragraph"/>
     <w:basedOn w:val="Normal"/>
     <w:rsid w:val="00F72A6A"/>
@@ -7174,17 +7301,17 @@
       <w:lang w:eastAsia="fr-CA"/>
     </w:rPr>
   </w:style>
-  <w:style w:type="character" w:customStyle="1" w:styleId="normaltextrun">
+  <w:style w:type="character" w:styleId="normaltextrun" w:customStyle="1">
     <w:name w:val="normaltextrun"/>
     <w:basedOn w:val="Policepardfaut"/>
     <w:rsid w:val="00F72A6A"/>
   </w:style>
-  <w:style w:type="character" w:customStyle="1" w:styleId="eop">
+  <w:style w:type="character" w:styleId="eop" w:customStyle="1">
     <w:name w:val="eop"/>
     <w:basedOn w:val="Policepardfaut"/>
     <w:rsid w:val="00F72A6A"/>
   </w:style>
-  <w:style w:type="paragraph" w:customStyle="1" w:styleId="Default">
+  <w:style w:type="paragraph" w:styleId="Default" w:customStyle="1">
     <w:name w:val="Default"/>
     <w:rsid w:val="00DB61EC"/>
     <w:pPr>
@@ -7199,7 +7326,7 @@
       <w:szCs w:val="24"/>
     </w:rPr>
   </w:style>
-  <w:style w:type="character" w:customStyle="1" w:styleId="Corpsdetexte3Car">
+  <w:style w:type="character" w:styleId="Corpsdetexte3Car" w:customStyle="1">
     <w:name w:val="Corps de texte 3 Car"/>
     <w:basedOn w:val="Policepardfaut"/>
     <w:link w:val="Corpsdetexte3"/>

</xml_diff>